<commit_message>
Añadido Enunciado en la raiz
</commit_message>
<xml_diff>
--- a/GildedRoseKata/Enunciado/GildedRoseKata.docx
+++ b/GildedRoseKata/Enunciado/GildedRoseKata.docx
@@ -163,7 +163,7 @@
                                     <pic:cNvPicPr/>
                                   </pic:nvPicPr>
                                   <pic:blipFill>
-                                    <a:blip r:embed="rId5">
+                                    <a:blip r:embed="rId6">
                                       <a:extLst>
                                         <a:ext uri="{28A0092B-C50C-407E-A947-70E740481C1C}">
                                           <a14:useLocalDpi xmlns:a14="http://schemas.microsoft.com/office/drawing/2010/main" val="0"/>
@@ -460,7 +460,18 @@
           <w:szCs w:val="26"/>
           <w:lang w:val="en-GB"/>
         </w:rPr>
-        <w:t>50</w:t>
+        <w:t>5</w:t>
+      </w:r>
+      <w:bookmarkStart w:id="0" w:name="_GoBack"/>
+      <w:bookmarkEnd w:id="0"/>
+      <w:r>
+        <w:rPr>
+          <w:rFonts w:ascii="CaslonUT LightItalic" w:hAnsi="CaslonUT LightItalic"/>
+          <w:sz w:val="26"/>
+          <w:szCs w:val="26"/>
+          <w:lang w:val="en-GB"/>
+        </w:rPr>
+        <w:t>0</w:t>
       </w:r>
     </w:p>
     <w:p>
@@ -877,7 +888,6 @@
           <w:rFonts w:ascii="LaurenScript" w:hAnsi="LaurenScript"/>
           <w:sz w:val="24"/>
           <w:szCs w:val="24"/>
-          <w:lang w:val="en-US"/>
         </w:rPr>
       </w:pPr>
       <w:r>
@@ -964,7 +974,7 @@
                                           <pic:cNvPicPr/>
                                         </pic:nvPicPr>
                                         <pic:blipFill>
-                                          <a:blip r:embed="rId6">
+                                          <a:blip r:embed="rId7">
                                             <a:extLst>
                                               <a:ext uri="{28A0092B-C50C-407E-A947-70E740481C1C}">
                                                 <a14:useLocalDpi xmlns:a14="http://schemas.microsoft.com/office/drawing/2010/main" val="0"/>
@@ -1010,7 +1020,11 @@
           </mc:Choice>
           <mc:Fallback>
             <w:pict>
-              <v:shape w14:anchorId="3CC2E552" id="_x0000_s1027" type="#_x0000_t202" style="position:absolute;margin-left:0;margin-top:-55.65pt;width:592.45pt;height:841.45pt;z-index:-251657216;visibility:visible;mso-wrap-style:square;mso-width-percent:0;mso-height-percent:0;mso-wrap-distance-left:9pt;mso-wrap-distance-top:3.6pt;mso-wrap-distance-right:9pt;mso-wrap-distance-bottom:3.6pt;mso-position-horizontal:left;mso-position-horizontal-relative:page;mso-position-vertical:absolute;mso-position-vertical-relative:text;mso-width-percent:0;mso-height-percent:0;mso-width-relative:margin;mso-height-relative:margin;v-text-anchor:top" o:gfxdata="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">
+              <v:shapetype w14:anchorId="3CC2E552" id="_x0000_t202" coordsize="21600,21600" o:spt="202" path="m,l,21600r21600,l21600,xe">
+                <v:stroke joinstyle="miter"/>
+                <v:path gradientshapeok="t" o:connecttype="rect"/>
+              </v:shapetype>
+              <v:shape id="_x0000_s1027" type="#_x0000_t202" style="position:absolute;margin-left:0;margin-top:-55.65pt;width:592.45pt;height:841.45pt;z-index:-251657216;visibility:visible;mso-wrap-style:square;mso-width-percent:0;mso-height-percent:0;mso-wrap-distance-left:9pt;mso-wrap-distance-top:3.6pt;mso-wrap-distance-right:9pt;mso-wrap-distance-bottom:3.6pt;mso-position-horizontal:left;mso-position-horizontal-relative:page;mso-position-vertical:absolute;mso-position-vertical-relative:text;mso-width-percent:0;mso-height-percent:0;mso-width-relative:margin;mso-height-relative:margin;v-text-anchor:top" o:gfxdata="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">
                 <v:textbox>
                   <w:txbxContent>
                     <w:p>
@@ -1042,7 +1056,7 @@
                                     <pic:cNvPicPr/>
                                   </pic:nvPicPr>
                                   <pic:blipFill>
-                                    <a:blip r:embed="rId6">
+                                    <a:blip r:embed="rId7">
                                       <a:extLst>
                                         <a:ext uri="{28A0092B-C50C-407E-A947-70E740481C1C}">
                                           <a14:useLocalDpi xmlns:a14="http://schemas.microsoft.com/office/drawing/2010/main" val="0"/>
@@ -1678,10 +1692,17 @@
           <w:sz w:val="24"/>
           <w:szCs w:val="24"/>
         </w:rPr>
-        <w:t xml:space="preserve"> tienen una fecha de venta, </w:t>
+        <w:t xml:space="preserve"> ti</w:t>
+      </w:r>
+      <w:r>
+        <w:rPr>
+          <w:rFonts w:ascii="CaslonUT LightItalic" w:hAnsi="CaslonUT LightItalic"/>
+          <w:sz w:val="24"/>
+          <w:szCs w:val="24"/>
+        </w:rPr>
+        <w:t xml:space="preserve">enen una fecha de venta, </w:t>
       </w:r>
       <w:proofErr w:type="spellStart"/>
-      <w:proofErr w:type="gramStart"/>
       <w:r>
         <w:rPr>
           <w:rFonts w:ascii="CaslonUT LightItalic" w:hAnsi="CaslonUT LightItalic"/>
@@ -1697,16 +1718,7 @@
           <w:sz w:val="24"/>
           <w:szCs w:val="24"/>
         </w:rPr>
-        <w:t xml:space="preserve"> ,</w:t>
-      </w:r>
-      <w:proofErr w:type="gramEnd"/>
-      <w:r>
-        <w:rPr>
-          <w:rFonts w:ascii="CaslonUT LightItalic" w:hAnsi="CaslonUT LightItalic"/>
-          <w:sz w:val="24"/>
-          <w:szCs w:val="24"/>
-        </w:rPr>
-        <w:t xml:space="preserve"> que especifica el n</w:t>
+        <w:t>, que especifica el n</w:t>
       </w:r>
       <w:r>
         <w:rPr>
@@ -1815,7 +1827,6 @@
         <w:t xml:space="preserve">, </w:t>
       </w:r>
       <w:proofErr w:type="spellStart"/>
-      <w:proofErr w:type="gramStart"/>
       <w:r>
         <w:rPr>
           <w:rFonts w:ascii="CaslonUT LightItalic" w:hAnsi="CaslonUT LightItalic"/>
@@ -1831,16 +1842,7 @@
           <w:sz w:val="24"/>
           <w:szCs w:val="24"/>
         </w:rPr>
-        <w:t xml:space="preserve"> ,</w:t>
-      </w:r>
-      <w:proofErr w:type="gramEnd"/>
-      <w:r>
-        <w:rPr>
-          <w:rFonts w:ascii="CaslonUT LightItalic" w:hAnsi="CaslonUT LightItalic"/>
-          <w:sz w:val="24"/>
-          <w:szCs w:val="24"/>
-        </w:rPr>
-        <w:t xml:space="preserve"> que especifica el valor que tiene un </w:t>
+        <w:t xml:space="preserve">, que especifica el valor que tiene un </w:t>
       </w:r>
       <w:proofErr w:type="spellStart"/>
       <w:r>
@@ -2702,9 +2704,9 @@
       <w:r>
         <w:rPr>
           <w:rFonts w:ascii="CaslonUT LightItalic" w:hAnsi="CaslonUT LightItalic"/>
-          <w:sz w:val="26"/>
-          <w:szCs w:val="26"/>
-          <w:lang w:val="en-GB" w:eastAsia="es-ES"/>
+          <w:sz w:val="24"/>
+          <w:szCs w:val="24"/>
+          <w:lang w:val="en-US"/>
         </w:rPr>
         <w:t>(</w:t>
       </w:r>
@@ -2712,9 +2714,9 @@
       <w:r>
         <w:rPr>
           <w:rFonts w:ascii="CaslonUT LightItalic" w:hAnsi="CaslonUT LightItalic"/>
-          <w:sz w:val="26"/>
-          <w:szCs w:val="26"/>
-          <w:lang w:val="en-GB" w:eastAsia="es-ES"/>
+          <w:sz w:val="24"/>
+          <w:szCs w:val="24"/>
+          <w:lang w:val="en-US"/>
         </w:rPr>
         <w:t>Puedes</w:t>
       </w:r>
@@ -2722,9 +2724,9 @@
       <w:r>
         <w:rPr>
           <w:rFonts w:ascii="CaslonUT LightItalic" w:hAnsi="CaslonUT LightItalic"/>
-          <w:sz w:val="26"/>
-          <w:szCs w:val="26"/>
-          <w:lang w:val="en-GB" w:eastAsia="es-ES"/>
+          <w:sz w:val="24"/>
+          <w:szCs w:val="24"/>
+          <w:lang w:val="en-US"/>
         </w:rPr>
         <w:t xml:space="preserve"> </w:t>
       </w:r>
@@ -2732,9 +2734,9 @@
       <w:r>
         <w:rPr>
           <w:rFonts w:ascii="CaslonUT LightItalic" w:hAnsi="CaslonUT LightItalic"/>
-          <w:sz w:val="26"/>
-          <w:szCs w:val="26"/>
-          <w:lang w:val="en-GB" w:eastAsia="es-ES"/>
+          <w:sz w:val="24"/>
+          <w:szCs w:val="24"/>
+          <w:lang w:val="en-US"/>
         </w:rPr>
         <w:t>hacer</w:t>
       </w:r>
@@ -2742,30 +2744,19 @@
       <w:r>
         <w:rPr>
           <w:rFonts w:ascii="CaslonUT LightItalic" w:hAnsi="CaslonUT LightItalic"/>
-          <w:sz w:val="26"/>
-          <w:szCs w:val="26"/>
-          <w:lang w:val="en-GB" w:eastAsia="es-ES"/>
-        </w:rPr>
-        <w:t xml:space="preserve"> static </w:t>
-      </w:r>
-      <w:bookmarkStart w:id="0" w:name="_GoBack"/>
-      <w:bookmarkEnd w:id="0"/>
-      <w:r>
-        <w:rPr>
-          <w:rFonts w:ascii="CaslonUT LightItalic" w:hAnsi="CaslonUT LightItalic"/>
-          <w:sz w:val="26"/>
-          <w:szCs w:val="26"/>
-          <w:lang w:val="en-GB" w:eastAsia="es-ES"/>
-        </w:rPr>
-        <w:t xml:space="preserve">el </w:t>
+          <w:sz w:val="24"/>
+          <w:szCs w:val="24"/>
+          <w:lang w:val="en-US"/>
+        </w:rPr>
+        <w:t xml:space="preserve"> static el </w:t>
       </w:r>
       <w:proofErr w:type="spellStart"/>
       <w:r>
         <w:rPr>
           <w:rFonts w:ascii="CaslonUT LightItalic" w:hAnsi="CaslonUT LightItalic"/>
-          <w:sz w:val="26"/>
-          <w:szCs w:val="26"/>
-          <w:lang w:val="en-GB" w:eastAsia="es-ES"/>
+          <w:sz w:val="24"/>
+          <w:szCs w:val="24"/>
+          <w:lang w:val="en-US"/>
         </w:rPr>
         <w:t>método</w:t>
       </w:r>
@@ -2773,9 +2764,9 @@
       <w:r>
         <w:rPr>
           <w:rFonts w:ascii="CaslonUT LightItalic" w:hAnsi="CaslonUT LightItalic"/>
-          <w:sz w:val="26"/>
-          <w:szCs w:val="26"/>
-          <w:lang w:val="en-GB" w:eastAsia="es-ES"/>
+          <w:sz w:val="24"/>
+          <w:szCs w:val="24"/>
+          <w:lang w:val="en-US"/>
         </w:rPr>
         <w:t xml:space="preserve"> </w:t>
       </w:r>
@@ -2783,9 +2774,9 @@
       <w:r>
         <w:rPr>
           <w:rFonts w:ascii="CaslonUT LightItalic" w:hAnsi="CaslonUT LightItalic"/>
-          <w:sz w:val="26"/>
-          <w:szCs w:val="26"/>
-          <w:lang w:val="en-GB" w:eastAsia="es-ES"/>
+          <w:sz w:val="24"/>
+          <w:szCs w:val="24"/>
+          <w:lang w:val="en-US"/>
         </w:rPr>
         <w:t>UpdateQuality</w:t>
       </w:r>
@@ -2793,58 +2784,49 @@
       <w:r>
         <w:rPr>
           <w:rFonts w:ascii="CaslonUT LightItalic" w:hAnsi="CaslonUT LightItalic"/>
-          <w:sz w:val="26"/>
-          <w:szCs w:val="26"/>
-          <w:lang w:val="en-GB" w:eastAsia="es-ES"/>
+          <w:sz w:val="24"/>
+          <w:szCs w:val="24"/>
+          <w:lang w:val="en-US"/>
+        </w:rPr>
+        <w:t xml:space="preserve"> y </w:t>
+      </w:r>
+      <w:proofErr w:type="spellStart"/>
+      <w:r>
+        <w:rPr>
+          <w:rFonts w:ascii="CaslonUT LightItalic" w:hAnsi="CaslonUT LightItalic"/>
+          <w:sz w:val="24"/>
+          <w:szCs w:val="24"/>
+          <w:lang w:val="en-US"/>
+        </w:rPr>
+        <w:t>las</w:t>
+      </w:r>
+      <w:proofErr w:type="spellEnd"/>
+      <w:r>
+        <w:rPr>
+          <w:rFonts w:ascii="CaslonUT LightItalic" w:hAnsi="CaslonUT LightItalic"/>
+          <w:sz w:val="24"/>
+          <w:szCs w:val="24"/>
+          <w:lang w:val="en-US"/>
         </w:rPr>
         <w:t xml:space="preserve"> </w:t>
       </w:r>
-      <w:r>
-        <w:rPr>
-          <w:rFonts w:ascii="CaslonUT LightItalic" w:hAnsi="CaslonUT LightItalic"/>
-          <w:sz w:val="26"/>
-          <w:szCs w:val="26"/>
-          <w:lang w:val="en-GB" w:eastAsia="es-ES"/>
-        </w:rPr>
-        <w:t xml:space="preserve">y </w:t>
-      </w:r>
       <w:proofErr w:type="spellStart"/>
       <w:r>
         <w:rPr>
           <w:rFonts w:ascii="CaslonUT LightItalic" w:hAnsi="CaslonUT LightItalic"/>
-          <w:sz w:val="26"/>
-          <w:szCs w:val="26"/>
-          <w:lang w:val="en-GB" w:eastAsia="es-ES"/>
-        </w:rPr>
-        <w:t>las</w:t>
+          <w:sz w:val="24"/>
+          <w:szCs w:val="24"/>
+          <w:lang w:val="en-US"/>
+        </w:rPr>
+        <w:t>propiedad</w:t>
       </w:r>
       <w:proofErr w:type="spellEnd"/>
       <w:r>
         <w:rPr>
           <w:rFonts w:ascii="CaslonUT LightItalic" w:hAnsi="CaslonUT LightItalic"/>
-          <w:sz w:val="26"/>
-          <w:szCs w:val="26"/>
-          <w:lang w:val="en-GB" w:eastAsia="es-ES"/>
-        </w:rPr>
-        <w:t xml:space="preserve"> </w:t>
-      </w:r>
-      <w:proofErr w:type="spellStart"/>
-      <w:r>
-        <w:rPr>
-          <w:rFonts w:ascii="CaslonUT LightItalic" w:hAnsi="CaslonUT LightItalic"/>
-          <w:sz w:val="26"/>
-          <w:szCs w:val="26"/>
-          <w:lang w:val="en-GB" w:eastAsia="es-ES"/>
-        </w:rPr>
-        <w:t>propiedad</w:t>
-      </w:r>
-      <w:proofErr w:type="spellEnd"/>
-      <w:r>
-        <w:rPr>
-          <w:rFonts w:ascii="CaslonUT LightItalic" w:hAnsi="CaslonUT LightItalic"/>
-          <w:sz w:val="26"/>
-          <w:szCs w:val="26"/>
-          <w:lang w:val="en-GB" w:eastAsia="es-ES"/>
+          <w:sz w:val="24"/>
+          <w:szCs w:val="24"/>
+          <w:lang w:val="en-US"/>
         </w:rPr>
         <w:t xml:space="preserve"> Items static if you like, we’ll cover for you).</w:t>
       </w:r>

</xml_diff>

<commit_message>
Corregida falta de ortografía
</commit_message>
<xml_diff>
--- a/GildedRoseKata/Enunciado/GildedRoseKata.docx
+++ b/GildedRoseKata/Enunciado/GildedRoseKata.docx
@@ -460,18 +460,7 @@
           <w:szCs w:val="26"/>
           <w:lang w:val="en-GB"/>
         </w:rPr>
-        <w:t>5</w:t>
-      </w:r>
-      <w:bookmarkStart w:id="0" w:name="_GoBack"/>
-      <w:bookmarkEnd w:id="0"/>
-      <w:r>
-        <w:rPr>
-          <w:rFonts w:ascii="CaslonUT LightItalic" w:hAnsi="CaslonUT LightItalic"/>
-          <w:sz w:val="26"/>
-          <w:szCs w:val="26"/>
-          <w:lang w:val="en-GB"/>
-        </w:rPr>
-        <w:t>0</w:t>
+        <w:t>50</w:t>
       </w:r>
     </w:p>
     <w:p>
@@ -1056,7 +1045,7 @@
                                     <pic:cNvPicPr/>
                                   </pic:nvPicPr>
                                   <pic:blipFill>
-                                    <a:blip r:embed="rId7">
+                                    <a:blip r:embed="rId8">
                                       <a:extLst>
                                         <a:ext uri="{28A0092B-C50C-407E-A947-70E740481C1C}">
                                           <a14:useLocalDpi xmlns:a14="http://schemas.microsoft.com/office/drawing/2010/main" val="0"/>
@@ -2029,23 +2018,23 @@
         </w:rPr>
         <w:t xml:space="preserve">Cuando la fecha de venta </w:t>
       </w:r>
-      <w:proofErr w:type="gramStart"/>
-      <w:r>
-        <w:rPr>
-          <w:rFonts w:ascii="CaslonUT LightItalic" w:hAnsi="CaslonUT LightItalic"/>
-          <w:sz w:val="24"/>
-          <w:szCs w:val="24"/>
-        </w:rPr>
-        <w:t>a</w:t>
-      </w:r>
-      <w:proofErr w:type="gramEnd"/>
-      <w:r>
-        <w:rPr>
-          <w:rFonts w:ascii="CaslonUT LightItalic" w:hAnsi="CaslonUT LightItalic"/>
-          <w:sz w:val="24"/>
-          <w:szCs w:val="24"/>
-        </w:rPr>
-        <w:t xml:space="preserve"> pasado, la calidad degrada al doble de velocidad.</w:t>
+      <w:r>
+        <w:rPr>
+          <w:rFonts w:ascii="CaslonUT LightItalic" w:hAnsi="CaslonUT LightItalic"/>
+          <w:sz w:val="24"/>
+          <w:szCs w:val="24"/>
+        </w:rPr>
+        <w:t>h</w:t>
+      </w:r>
+      <w:bookmarkStart w:id="0" w:name="_GoBack"/>
+      <w:bookmarkEnd w:id="0"/>
+      <w:r>
+        <w:rPr>
+          <w:rFonts w:ascii="CaslonUT LightItalic" w:hAnsi="CaslonUT LightItalic"/>
+          <w:sz w:val="24"/>
+          <w:szCs w:val="24"/>
+        </w:rPr>
+        <w:t>a pasado, la calidad degrada al doble de velocidad.</w:t>
       </w:r>
     </w:p>
     <w:p>

</xml_diff>

<commit_message>
Fixes enunciado y creación PDF
</commit_message>
<xml_diff>
--- a/GildedRoseKata/Enunciado/GildedRoseKata.docx
+++ b/GildedRoseKata/Enunciado/GildedRoseKata.docx
@@ -6,8 +6,9 @@
       <w:pPr>
         <w:rPr>
           <w:rFonts w:ascii="CaslonUT LightItalic" w:hAnsi="CaslonUT LightItalic"/>
+          <w:b/>
           <w:color w:val="0D0D0D" w:themeColor="text1" w:themeTint="F2"/>
-          <w:sz w:val="26"/>
+          <w:sz w:val="24"/>
           <w:szCs w:val="26"/>
           <w:lang w:val="en-GB" w:eastAsia="es-ES"/>
         </w:rPr>
@@ -15,15 +16,16 @@
       <w:r>
         <w:rPr>
           <w:rFonts w:ascii="CaslonUT LightItalic" w:hAnsi="CaslonUT LightItalic"/>
+          <w:b/>
           <w:noProof/>
-          <w:sz w:val="26"/>
+          <w:sz w:val="24"/>
           <w:szCs w:val="26"/>
           <w:lang w:eastAsia="es-ES"/>
         </w:rPr>
         <mc:AlternateContent>
           <mc:Choice Requires="wps">
             <w:drawing>
-              <wp:anchor distT="45720" distB="45720" distL="114300" distR="114300" simplePos="0" relativeHeight="251661312" behindDoc="1" locked="0" layoutInCell="1" allowOverlap="1" wp14:anchorId="4100254A" wp14:editId="3DA35369">
+              <wp:anchor distT="45720" distB="45720" distL="114300" distR="114300" simplePos="0" relativeHeight="251661312" behindDoc="1" locked="0" layoutInCell="1" allowOverlap="1" wp14:anchorId="4C19639D" wp14:editId="050F6DC2">
                 <wp:simplePos x="0" y="0"/>
                 <wp:positionH relativeFrom="page">
                   <wp:align>left</wp:align>
@@ -73,7 +75,7 @@
                                 <w:lang w:eastAsia="es-ES"/>
                               </w:rPr>
                               <w:drawing>
-                                <wp:inline distT="0" distB="0" distL="0" distR="0">
+                                <wp:inline distT="0" distB="0" distL="0" distR="0" wp14:anchorId="2903AD6A" wp14:editId="0D2081CB">
                                   <wp:extent cx="7331710" cy="10370820"/>
                                   <wp:effectExtent l="0" t="0" r="2540" b="0"/>
                                   <wp:docPr id="7" name="Imagen 7"/>
@@ -201,34 +203,13 @@
       <w:r>
         <w:rPr>
           <w:rFonts w:ascii="CaslonUT LightItalic" w:hAnsi="CaslonUT LightItalic"/>
+          <w:b/>
           <w:color w:val="0D0D0D" w:themeColor="text1" w:themeTint="F2"/>
-          <w:sz w:val="26"/>
+          <w:sz w:val="24"/>
           <w:szCs w:val="26"/>
           <w:lang w:val="en-GB" w:eastAsia="es-ES"/>
         </w:rPr>
-        <w:t xml:space="preserve">Hi and welcome to team Gilded Rose. As you know, we are a small inn with a prime location in a prominent city ran by a friendly innkeeper named Allison. We also buy and sell only the finest goods. Unfortunately, our goods are constantly degrading in quality as they approach their sell by date. We have a system in place that updates our inventory for us. It was developed by a no-nonsense type named </w:t>
-      </w:r>
-      <w:proofErr w:type="spellStart"/>
-      <w:r>
-        <w:rPr>
-          <w:rFonts w:ascii="CaslonUT LightItalic" w:hAnsi="CaslonUT LightItalic"/>
-          <w:color w:val="0D0D0D" w:themeColor="text1" w:themeTint="F2"/>
-          <w:sz w:val="26"/>
-          <w:szCs w:val="26"/>
-          <w:lang w:val="en-GB" w:eastAsia="es-ES"/>
-        </w:rPr>
-        <w:t>Leeroy</w:t>
-      </w:r>
-      <w:proofErr w:type="spellEnd"/>
-      <w:r>
-        <w:rPr>
-          <w:rFonts w:ascii="CaslonUT LightItalic" w:hAnsi="CaslonUT LightItalic"/>
-          <w:color w:val="0D0D0D" w:themeColor="text1" w:themeTint="F2"/>
-          <w:sz w:val="26"/>
-          <w:szCs w:val="26"/>
-          <w:lang w:val="en-GB" w:eastAsia="es-ES"/>
-        </w:rPr>
-        <w:t>, who has moved on to new adventures. Your task is to add the new feature to our system so that we can begin selling a new category of items. First an introduction to our system:</w:t>
+        <w:t>Hi and welcome to team Gilded Rose. As you know, we are a small inn with a prime location in a prominent city ran by a friendly innkeeper named Allison. We also buy and sell only the finest goods. Unfortunately, our goods are constantly degrading in quality as they approach their sell by date. We have a system in place that updates our inventory for us. It was developed by a no-nonsense type named Leeroy, who has moved on to new adventures. Your task is to add the new feature to our system so that we can begin selling a new category of items. First an introduction to our system:</w:t>
       </w:r>
     </w:p>
     <w:p>
@@ -240,7 +221,8 @@
         </w:numPr>
         <w:rPr>
           <w:rFonts w:ascii="CaslonUT LightItalic" w:hAnsi="CaslonUT LightItalic"/>
-          <w:sz w:val="26"/>
+          <w:b/>
+          <w:sz w:val="24"/>
           <w:szCs w:val="26"/>
           <w:lang w:val="en-GB" w:eastAsia="es-ES"/>
         </w:rPr>
@@ -248,7 +230,8 @@
       <w:r>
         <w:rPr>
           <w:rFonts w:ascii="CaslonUT LightItalic" w:hAnsi="CaslonUT LightItalic"/>
-          <w:sz w:val="26"/>
+          <w:b/>
+          <w:sz w:val="24"/>
           <w:szCs w:val="26"/>
           <w:lang w:val="en-GB" w:eastAsia="es-ES"/>
         </w:rPr>
@@ -258,7 +241,8 @@
       <w:r>
         <w:rPr>
           <w:rFonts w:ascii="CaslonUT LightItalic" w:hAnsi="CaslonUT LightItalic"/>
-          <w:sz w:val="26"/>
+          <w:b/>
+          <w:sz w:val="24"/>
           <w:szCs w:val="26"/>
           <w:lang w:val="en-GB" w:eastAsia="es-ES"/>
         </w:rPr>
@@ -268,7 +252,8 @@
       <w:r>
         <w:rPr>
           <w:rFonts w:ascii="CaslonUT LightItalic" w:hAnsi="CaslonUT LightItalic"/>
-          <w:sz w:val="26"/>
+          <w:b/>
+          <w:sz w:val="24"/>
           <w:szCs w:val="26"/>
           <w:lang w:val="en-GB" w:eastAsia="es-ES"/>
         </w:rPr>
@@ -284,7 +269,8 @@
         </w:numPr>
         <w:rPr>
           <w:rFonts w:ascii="CaslonUT LightItalic" w:hAnsi="CaslonUT LightItalic"/>
-          <w:sz w:val="26"/>
+          <w:b/>
+          <w:sz w:val="24"/>
           <w:szCs w:val="26"/>
           <w:lang w:val="en-GB" w:eastAsia="es-ES"/>
         </w:rPr>
@@ -292,7 +278,8 @@
       <w:r>
         <w:rPr>
           <w:rFonts w:ascii="CaslonUT LightItalic" w:hAnsi="CaslonUT LightItalic"/>
-          <w:sz w:val="26"/>
+          <w:b/>
+          <w:sz w:val="24"/>
           <w:szCs w:val="26"/>
           <w:lang w:val="en-GB" w:eastAsia="es-ES"/>
         </w:rPr>
@@ -308,7 +295,8 @@
         </w:numPr>
         <w:rPr>
           <w:rFonts w:ascii="CaslonUT LightItalic" w:hAnsi="CaslonUT LightItalic"/>
-          <w:sz w:val="26"/>
+          <w:b/>
+          <w:sz w:val="24"/>
           <w:szCs w:val="26"/>
           <w:lang w:val="en-GB" w:eastAsia="es-ES"/>
         </w:rPr>
@@ -316,7 +304,8 @@
       <w:r>
         <w:rPr>
           <w:rFonts w:ascii="CaslonUT LightItalic" w:hAnsi="CaslonUT LightItalic"/>
-          <w:sz w:val="26"/>
+          <w:b/>
+          <w:sz w:val="24"/>
           <w:szCs w:val="26"/>
           <w:lang w:val="en-GB" w:eastAsia="es-ES"/>
         </w:rPr>
@@ -327,7 +316,8 @@
       <w:pPr>
         <w:rPr>
           <w:rFonts w:ascii="CaslonUT LightItalic" w:hAnsi="CaslonUT LightItalic"/>
-          <w:sz w:val="26"/>
+          <w:b/>
+          <w:sz w:val="24"/>
           <w:szCs w:val="26"/>
           <w:lang w:val="en-GB" w:eastAsia="es-ES"/>
         </w:rPr>
@@ -335,7 +325,8 @@
       <w:r>
         <w:rPr>
           <w:rFonts w:ascii="CaslonUT LightItalic" w:hAnsi="CaslonUT LightItalic"/>
-          <w:sz w:val="26"/>
+          <w:b/>
+          <w:sz w:val="24"/>
           <w:szCs w:val="26"/>
           <w:lang w:val="en-GB" w:eastAsia="es-ES"/>
         </w:rPr>
@@ -353,8 +344,9 @@
         <w:textAlignment w:val="baseline"/>
         <w:rPr>
           <w:rFonts w:ascii="CaslonUT LightItalic" w:eastAsia="Times New Roman" w:hAnsi="CaslonUT LightItalic" w:cs="Times New Roman"/>
+          <w:b/>
           <w:color w:val="000000"/>
-          <w:sz w:val="26"/>
+          <w:sz w:val="24"/>
           <w:szCs w:val="26"/>
           <w:lang w:val="en-GB" w:eastAsia="es-ES"/>
         </w:rPr>
@@ -362,8 +354,9 @@
       <w:r>
         <w:rPr>
           <w:rFonts w:ascii="CaslonUT LightItalic" w:eastAsia="Times New Roman" w:hAnsi="CaslonUT LightItalic" w:cs="Times New Roman"/>
+          <w:b/>
           <w:color w:val="000000"/>
-          <w:sz w:val="26"/>
+          <w:sz w:val="24"/>
           <w:szCs w:val="26"/>
           <w:lang w:val="en-GB" w:eastAsia="es-ES"/>
         </w:rPr>
@@ -381,8 +374,9 @@
         <w:textAlignment w:val="baseline"/>
         <w:rPr>
           <w:rFonts w:ascii="CaslonUT LightItalic" w:eastAsia="Times New Roman" w:hAnsi="CaslonUT LightItalic" w:cs="Times New Roman"/>
+          <w:b/>
           <w:color w:val="000000"/>
-          <w:sz w:val="26"/>
+          <w:sz w:val="24"/>
           <w:szCs w:val="26"/>
           <w:lang w:val="en-GB" w:eastAsia="es-ES"/>
         </w:rPr>
@@ -390,8 +384,9 @@
       <w:r>
         <w:rPr>
           <w:rFonts w:ascii="CaslonUT LightItalic" w:eastAsia="Times New Roman" w:hAnsi="CaslonUT LightItalic" w:cs="Times New Roman"/>
+          <w:b/>
           <w:color w:val="000000"/>
-          <w:sz w:val="26"/>
+          <w:sz w:val="24"/>
           <w:szCs w:val="26"/>
           <w:lang w:val="en-GB" w:eastAsia="es-ES"/>
         </w:rPr>
@@ -409,8 +404,9 @@
         <w:textAlignment w:val="baseline"/>
         <w:rPr>
           <w:rFonts w:ascii="CaslonUT LightItalic" w:eastAsia="Times New Roman" w:hAnsi="CaslonUT LightItalic" w:cs="Times New Roman"/>
+          <w:b/>
           <w:color w:val="000000"/>
-          <w:sz w:val="26"/>
+          <w:sz w:val="24"/>
           <w:szCs w:val="26"/>
           <w:lang w:val="en-GB" w:eastAsia="es-ES"/>
         </w:rPr>
@@ -418,8 +414,9 @@
       <w:r>
         <w:rPr>
           <w:rFonts w:ascii="CaslonUT LightItalic" w:eastAsia="Times New Roman" w:hAnsi="CaslonUT LightItalic" w:cs="Times New Roman"/>
+          <w:b/>
           <w:color w:val="000000"/>
-          <w:sz w:val="26"/>
+          <w:sz w:val="24"/>
           <w:szCs w:val="26"/>
           <w:lang w:val="en-GB" w:eastAsia="es-ES"/>
         </w:rPr>
@@ -437,8 +434,9 @@
         <w:textAlignment w:val="baseline"/>
         <w:rPr>
           <w:rFonts w:ascii="CaslonUT LightItalic" w:eastAsia="Times New Roman" w:hAnsi="CaslonUT LightItalic" w:cs="Times New Roman"/>
+          <w:b/>
           <w:color w:val="000000"/>
-          <w:sz w:val="26"/>
+          <w:sz w:val="24"/>
           <w:szCs w:val="26"/>
           <w:lang w:val="en-GB" w:eastAsia="es-ES"/>
         </w:rPr>
@@ -446,8 +444,9 @@
       <w:r>
         <w:rPr>
           <w:rFonts w:ascii="CaslonUT LightItalic" w:eastAsia="Times New Roman" w:hAnsi="CaslonUT LightItalic" w:cs="Times New Roman"/>
+          <w:b/>
           <w:color w:val="000000"/>
-          <w:sz w:val="26"/>
+          <w:sz w:val="24"/>
           <w:szCs w:val="26"/>
           <w:lang w:val="en-GB" w:eastAsia="es-ES"/>
         </w:rPr>
@@ -456,7 +455,8 @@
       <w:r>
         <w:rPr>
           <w:rFonts w:ascii="CaslonUT LightItalic" w:hAnsi="CaslonUT LightItalic"/>
-          <w:sz w:val="26"/>
+          <w:b/>
+          <w:sz w:val="24"/>
           <w:szCs w:val="26"/>
           <w:lang w:val="en-GB"/>
         </w:rPr>
@@ -474,8 +474,9 @@
         <w:textAlignment w:val="baseline"/>
         <w:rPr>
           <w:rFonts w:ascii="CaslonUT LightItalic" w:eastAsia="Times New Roman" w:hAnsi="CaslonUT LightItalic" w:cs="Times New Roman"/>
+          <w:b/>
           <w:color w:val="000000"/>
-          <w:sz w:val="26"/>
+          <w:sz w:val="24"/>
           <w:szCs w:val="26"/>
           <w:lang w:val="en-GB" w:eastAsia="es-ES"/>
         </w:rPr>
@@ -483,8 +484,9 @@
       <w:r>
         <w:rPr>
           <w:rFonts w:ascii="CaslonUT LightItalic" w:eastAsia="Times New Roman" w:hAnsi="CaslonUT LightItalic" w:cs="Times New Roman"/>
+          <w:b/>
           <w:color w:val="000000"/>
-          <w:sz w:val="26"/>
+          <w:sz w:val="24"/>
           <w:szCs w:val="26"/>
           <w:lang w:val="en-GB" w:eastAsia="es-ES"/>
         </w:rPr>
@@ -494,8 +496,9 @@
       <w:r>
         <w:rPr>
           <w:rFonts w:ascii="CaslonUT LightItalic" w:eastAsia="Times New Roman" w:hAnsi="CaslonUT LightItalic" w:cs="Times New Roman"/>
+          <w:b/>
           <w:color w:val="000000"/>
-          <w:sz w:val="26"/>
+          <w:sz w:val="24"/>
           <w:szCs w:val="26"/>
           <w:lang w:val="en-GB" w:eastAsia="es-ES"/>
         </w:rPr>
@@ -505,8 +508,9 @@
       <w:r>
         <w:rPr>
           <w:rFonts w:ascii="CaslonUT LightItalic" w:eastAsia="Times New Roman" w:hAnsi="CaslonUT LightItalic" w:cs="Times New Roman"/>
+          <w:b/>
           <w:color w:val="000000"/>
-          <w:sz w:val="26"/>
+          <w:sz w:val="24"/>
           <w:szCs w:val="26"/>
           <w:lang w:val="en-GB" w:eastAsia="es-ES"/>
         </w:rPr>
@@ -524,8 +528,9 @@
         <w:textAlignment w:val="baseline"/>
         <w:rPr>
           <w:rFonts w:ascii="CaslonUT LightItalic" w:eastAsia="Times New Roman" w:hAnsi="CaslonUT LightItalic" w:cs="Times New Roman"/>
+          <w:b/>
           <w:color w:val="000000"/>
-          <w:sz w:val="26"/>
+          <w:sz w:val="24"/>
           <w:szCs w:val="26"/>
           <w:lang w:val="en-GB" w:eastAsia="es-ES"/>
         </w:rPr>
@@ -533,8 +538,9 @@
       <w:r>
         <w:rPr>
           <w:rFonts w:ascii="CaslonUT LightItalic" w:eastAsia="Times New Roman" w:hAnsi="CaslonUT LightItalic" w:cs="Times New Roman"/>
+          <w:b/>
           <w:color w:val="000000"/>
-          <w:sz w:val="26"/>
+          <w:sz w:val="24"/>
           <w:szCs w:val="26"/>
           <w:lang w:val="en-GB" w:eastAsia="es-ES"/>
         </w:rPr>
@@ -544,8 +550,9 @@
       <w:r>
         <w:rPr>
           <w:rFonts w:ascii="CaslonUT LightItalic" w:eastAsia="Times New Roman" w:hAnsi="CaslonUT LightItalic" w:cs="Times New Roman"/>
+          <w:b/>
           <w:color w:val="000000"/>
-          <w:sz w:val="26"/>
+          <w:sz w:val="24"/>
           <w:szCs w:val="26"/>
           <w:lang w:val="en-GB" w:eastAsia="es-ES"/>
         </w:rPr>
@@ -555,8 +562,9 @@
       <w:r>
         <w:rPr>
           <w:rFonts w:ascii="CaslonUT LightItalic" w:eastAsia="Times New Roman" w:hAnsi="CaslonUT LightItalic" w:cs="Times New Roman"/>
+          <w:b/>
           <w:color w:val="000000"/>
-          <w:sz w:val="26"/>
+          <w:sz w:val="24"/>
           <w:szCs w:val="26"/>
           <w:lang w:val="en-GB" w:eastAsia="es-ES"/>
         </w:rPr>
@@ -565,7 +573,8 @@
       <w:r>
         <w:rPr>
           <w:rFonts w:ascii="CaslonUT LightItalic" w:hAnsi="CaslonUT LightItalic"/>
-          <w:sz w:val="26"/>
+          <w:b/>
+          <w:sz w:val="24"/>
           <w:szCs w:val="26"/>
           <w:lang w:val="en-GB"/>
         </w:rPr>
@@ -574,8 +583,9 @@
       <w:r>
         <w:rPr>
           <w:rFonts w:ascii="CaslonUT LightItalic" w:eastAsia="Times New Roman" w:hAnsi="CaslonUT LightItalic" w:cs="Times New Roman"/>
+          <w:b/>
           <w:color w:val="000000"/>
-          <w:sz w:val="26"/>
+          <w:sz w:val="24"/>
           <w:szCs w:val="26"/>
           <w:lang w:val="en-GB" w:eastAsia="es-ES"/>
         </w:rPr>
@@ -584,7 +594,8 @@
       <w:r>
         <w:rPr>
           <w:rFonts w:ascii="CaslonUT LightItalic" w:hAnsi="CaslonUT LightItalic"/>
-          <w:sz w:val="26"/>
+          <w:b/>
+          <w:sz w:val="24"/>
           <w:szCs w:val="26"/>
           <w:lang w:val="en-GB"/>
         </w:rPr>
@@ -593,8 +604,9 @@
       <w:r>
         <w:rPr>
           <w:rFonts w:ascii="CaslonUT LightItalic" w:eastAsia="Times New Roman" w:hAnsi="CaslonUT LightItalic" w:cs="Times New Roman"/>
+          <w:b/>
           <w:color w:val="000000"/>
-          <w:sz w:val="26"/>
+          <w:sz w:val="24"/>
           <w:szCs w:val="26"/>
           <w:lang w:val="en-GB" w:eastAsia="es-ES"/>
         </w:rPr>
@@ -603,7 +615,8 @@
       <w:r>
         <w:rPr>
           <w:rFonts w:ascii="CaslonUT LightItalic" w:hAnsi="CaslonUT LightItalic"/>
-          <w:sz w:val="26"/>
+          <w:b/>
+          <w:sz w:val="24"/>
           <w:szCs w:val="26"/>
           <w:lang w:val="en-GB"/>
         </w:rPr>
@@ -612,8 +625,9 @@
       <w:r>
         <w:rPr>
           <w:rFonts w:ascii="CaslonUT LightItalic" w:eastAsia="Times New Roman" w:hAnsi="CaslonUT LightItalic" w:cs="Times New Roman"/>
+          <w:b/>
           <w:color w:val="000000"/>
-          <w:sz w:val="26"/>
+          <w:sz w:val="24"/>
           <w:szCs w:val="26"/>
           <w:lang w:val="en-GB" w:eastAsia="es-ES"/>
         </w:rPr>
@@ -622,7 +636,8 @@
       <w:r>
         <w:rPr>
           <w:rFonts w:ascii="CaslonUT LightItalic" w:hAnsi="CaslonUT LightItalic"/>
-          <w:sz w:val="26"/>
+          <w:b/>
+          <w:sz w:val="24"/>
           <w:szCs w:val="26"/>
           <w:lang w:val="en-GB"/>
         </w:rPr>
@@ -631,8 +646,9 @@
       <w:r>
         <w:rPr>
           <w:rFonts w:ascii="CaslonUT LightItalic" w:eastAsia="Times New Roman" w:hAnsi="CaslonUT LightItalic" w:cs="Times New Roman"/>
+          <w:b/>
           <w:color w:val="000000"/>
-          <w:sz w:val="26"/>
+          <w:sz w:val="24"/>
           <w:szCs w:val="26"/>
           <w:lang w:val="en-GB" w:eastAsia="es-ES"/>
         </w:rPr>
@@ -641,7 +657,8 @@
       <w:r>
         <w:rPr>
           <w:rFonts w:ascii="CaslonUT LightItalic" w:hAnsi="CaslonUT LightItalic"/>
-          <w:sz w:val="26"/>
+          <w:b/>
+          <w:sz w:val="24"/>
           <w:szCs w:val="26"/>
           <w:lang w:val="en-GB"/>
         </w:rPr>
@@ -650,8 +667,9 @@
       <w:r>
         <w:rPr>
           <w:rFonts w:ascii="CaslonUT LightItalic" w:eastAsia="Times New Roman" w:hAnsi="CaslonUT LightItalic" w:cs="Times New Roman"/>
+          <w:b/>
           <w:color w:val="000000"/>
-          <w:sz w:val="26"/>
+          <w:sz w:val="24"/>
           <w:szCs w:val="26"/>
           <w:lang w:val="en-GB" w:eastAsia="es-ES"/>
         </w:rPr>
@@ -660,8 +678,9 @@
       <w:r>
         <w:rPr>
           <w:rFonts w:ascii="CaslonUT LightItalic" w:eastAsia="Times New Roman" w:hAnsi="CaslonUT LightItalic" w:cs="Times New Roman"/>
+          <w:b/>
           <w:color w:val="000000"/>
-          <w:sz w:val="26"/>
+          <w:sz w:val="24"/>
           <w:szCs w:val="26"/>
           <w:lang w:val="en-GB" w:eastAsia="es-ES"/>
         </w:rPr>
@@ -675,8 +694,9 @@
         <w:textAlignment w:val="baseline"/>
         <w:rPr>
           <w:rFonts w:ascii="CaslonUT LightItalic" w:eastAsia="Times New Roman" w:hAnsi="CaslonUT LightItalic" w:cs="Times New Roman"/>
+          <w:b/>
           <w:color w:val="000000"/>
-          <w:sz w:val="26"/>
+          <w:sz w:val="24"/>
           <w:szCs w:val="26"/>
           <w:lang w:val="en-GB" w:eastAsia="es-ES"/>
         </w:rPr>
@@ -686,7 +706,8 @@
       <w:pPr>
         <w:rPr>
           <w:rFonts w:ascii="CaslonUT LightItalic" w:hAnsi="CaslonUT LightItalic"/>
-          <w:sz w:val="26"/>
+          <w:b/>
+          <w:sz w:val="24"/>
           <w:szCs w:val="26"/>
           <w:lang w:val="en-GB" w:eastAsia="es-ES"/>
         </w:rPr>
@@ -694,7 +715,8 @@
       <w:r>
         <w:rPr>
           <w:rFonts w:ascii="CaslonUT LightItalic" w:hAnsi="CaslonUT LightItalic"/>
-          <w:sz w:val="26"/>
+          <w:b/>
+          <w:sz w:val="24"/>
           <w:szCs w:val="26"/>
           <w:lang w:val="en-GB" w:eastAsia="es-ES"/>
         </w:rPr>
@@ -703,7 +725,8 @@
       <w:r>
         <w:rPr>
           <w:rFonts w:ascii="CaslonUT LightItalic" w:hAnsi="CaslonUT LightItalic"/>
-          <w:sz w:val="26"/>
+          <w:b/>
+          <w:sz w:val="24"/>
           <w:szCs w:val="26"/>
           <w:lang w:val="en-GB"/>
         </w:rPr>
@@ -721,8 +744,9 @@
         <w:textAlignment w:val="baseline"/>
         <w:rPr>
           <w:rFonts w:ascii="CaslonUT LightItalic" w:eastAsia="Times New Roman" w:hAnsi="CaslonUT LightItalic" w:cs="Times New Roman"/>
+          <w:b/>
           <w:color w:val="000000"/>
-          <w:sz w:val="26"/>
+          <w:sz w:val="24"/>
           <w:szCs w:val="26"/>
           <w:lang w:val="en-GB" w:eastAsia="es-ES"/>
         </w:rPr>
@@ -730,8 +754,9 @@
       <w:r>
         <w:rPr>
           <w:rFonts w:ascii="CaslonUT LightItalic" w:eastAsia="Times New Roman" w:hAnsi="CaslonUT LightItalic" w:cs="Times New Roman"/>
+          <w:b/>
           <w:color w:val="000000"/>
-          <w:sz w:val="26"/>
+          <w:sz w:val="24"/>
           <w:szCs w:val="26"/>
           <w:lang w:val="en-GB" w:eastAsia="es-ES"/>
         </w:rPr>
@@ -745,8 +770,9 @@
         <w:textAlignment w:val="baseline"/>
         <w:rPr>
           <w:rFonts w:ascii="CaslonUT LightItalic" w:eastAsia="Times New Roman" w:hAnsi="CaslonUT LightItalic" w:cs="Times New Roman"/>
+          <w:b/>
           <w:color w:val="000000"/>
-          <w:sz w:val="26"/>
+          <w:sz w:val="24"/>
           <w:szCs w:val="26"/>
           <w:lang w:val="en-GB" w:eastAsia="es-ES"/>
         </w:rPr>
@@ -756,7 +782,8 @@
       <w:pPr>
         <w:rPr>
           <w:rFonts w:ascii="CaslonUT LightItalic" w:hAnsi="CaslonUT LightItalic"/>
-          <w:sz w:val="26"/>
+          <w:b/>
+          <w:sz w:val="24"/>
           <w:szCs w:val="26"/>
           <w:lang w:val="en-GB" w:eastAsia="es-ES"/>
         </w:rPr>
@@ -764,7 +791,8 @@
       <w:r>
         <w:rPr>
           <w:rFonts w:ascii="CaslonUT LightItalic" w:hAnsi="CaslonUT LightItalic"/>
-          <w:sz w:val="26"/>
+          <w:b/>
+          <w:sz w:val="24"/>
           <w:szCs w:val="26"/>
           <w:lang w:val="en-GB" w:eastAsia="es-ES"/>
         </w:rPr>
@@ -774,7 +802,8 @@
       <w:r>
         <w:rPr>
           <w:rFonts w:ascii="CaslonUT LightItalic" w:hAnsi="CaslonUT LightItalic"/>
-          <w:sz w:val="26"/>
+          <w:b/>
+          <w:sz w:val="24"/>
           <w:szCs w:val="26"/>
           <w:lang w:val="en-GB" w:eastAsia="es-ES"/>
         </w:rPr>
@@ -784,7 +813,8 @@
       <w:r>
         <w:rPr>
           <w:rFonts w:ascii="CaslonUT LightItalic" w:hAnsi="CaslonUT LightItalic"/>
-          <w:sz w:val="26"/>
+          <w:b/>
+          <w:sz w:val="24"/>
           <w:szCs w:val="26"/>
           <w:lang w:val="en-GB" w:eastAsia="es-ES"/>
         </w:rPr>
@@ -794,7 +824,8 @@
       <w:r>
         <w:rPr>
           <w:rFonts w:ascii="CaslonUT LightItalic" w:hAnsi="CaslonUT LightItalic"/>
-          <w:sz w:val="26"/>
+          <w:b/>
+          <w:sz w:val="24"/>
           <w:szCs w:val="26"/>
           <w:lang w:val="en-GB" w:eastAsia="es-ES"/>
         </w:rPr>
@@ -804,7 +835,8 @@
       <w:r>
         <w:rPr>
           <w:rFonts w:ascii="CaslonUT LightItalic" w:hAnsi="CaslonUT LightItalic"/>
-          <w:sz w:val="26"/>
+          <w:b/>
+          <w:sz w:val="24"/>
           <w:szCs w:val="26"/>
           <w:lang w:val="en-GB" w:eastAsia="es-ES"/>
         </w:rPr>
@@ -814,7 +846,8 @@
       <w:r>
         <w:rPr>
           <w:rFonts w:ascii="CaslonUT LightItalic" w:hAnsi="CaslonUT LightItalic"/>
-          <w:sz w:val="26"/>
+          <w:b/>
+          <w:sz w:val="24"/>
           <w:szCs w:val="26"/>
           <w:lang w:val="en-GB" w:eastAsia="es-ES"/>
         </w:rPr>
@@ -824,7 +857,8 @@
       <w:r>
         <w:rPr>
           <w:rFonts w:ascii="CaslonUT LightItalic" w:hAnsi="CaslonUT LightItalic"/>
-          <w:sz w:val="26"/>
+          <w:b/>
+          <w:sz w:val="24"/>
           <w:szCs w:val="26"/>
           <w:lang w:val="en-GB" w:eastAsia="es-ES"/>
         </w:rPr>
@@ -836,8 +870,9 @@
         <w:jc w:val="both"/>
         <w:rPr>
           <w:rFonts w:ascii="CaslonUT LightItalic" w:eastAsia="Times New Roman" w:hAnsi="CaslonUT LightItalic" w:cs="Times New Roman"/>
+          <w:b/>
           <w:color w:val="000000"/>
-          <w:sz w:val="26"/>
+          <w:sz w:val="24"/>
           <w:szCs w:val="26"/>
           <w:shd w:val="clear" w:color="auto" w:fill="F1F1F1"/>
           <w:lang w:val="en-GB" w:eastAsia="es-ES"/>
@@ -849,6 +884,8 @@
         <w:jc w:val="both"/>
         <w:rPr>
           <w:rFonts w:ascii="LaurenScript" w:hAnsi="LaurenScript"/>
+          <w:b/>
+          <w:sz w:val="20"/>
           <w:lang w:val="en-US"/>
         </w:rPr>
       </w:pPr>
@@ -858,6 +895,8 @@
         <w:jc w:val="both"/>
         <w:rPr>
           <w:rFonts w:ascii="LaurenScript" w:hAnsi="LaurenScript"/>
+          <w:b/>
+          <w:sz w:val="20"/>
           <w:lang w:val="en-US"/>
         </w:rPr>
       </w:pPr>
@@ -867,6 +906,8 @@
         <w:jc w:val="both"/>
         <w:rPr>
           <w:rFonts w:ascii="LaurenScript" w:hAnsi="LaurenScript"/>
+          <w:b/>
+          <w:sz w:val="20"/>
           <w:lang w:val="en-US"/>
         </w:rPr>
       </w:pPr>
@@ -875,15 +916,15 @@
       <w:pPr>
         <w:rPr>
           <w:rFonts w:ascii="LaurenScript" w:hAnsi="LaurenScript"/>
-          <w:sz w:val="24"/>
+          <w:b/>
           <w:szCs w:val="24"/>
         </w:rPr>
       </w:pPr>
       <w:r>
         <w:rPr>
           <w:rFonts w:ascii="LaurenScript" w:hAnsi="LaurenScript"/>
+          <w:b/>
           <w:noProof/>
-          <w:sz w:val="24"/>
           <w:szCs w:val="24"/>
           <w:lang w:eastAsia="es-ES"/>
         </w:rPr>
@@ -891,7 +932,7 @@
         <mc:AlternateContent>
           <mc:Choice Requires="wps">
             <w:drawing>
-              <wp:anchor distT="45720" distB="45720" distL="114300" distR="114300" simplePos="0" relativeHeight="251659264" behindDoc="1" locked="0" layoutInCell="1" allowOverlap="1" wp14:anchorId="3CC2E552" wp14:editId="1BE45E5F">
+              <wp:anchor distT="45720" distB="45720" distL="114300" distR="114300" simplePos="0" relativeHeight="251659264" behindDoc="1" locked="0" layoutInCell="1" allowOverlap="1" wp14:anchorId="3BF25849" wp14:editId="5B31B3D2">
                 <wp:simplePos x="0" y="0"/>
                 <wp:positionH relativeFrom="page">
                   <wp:align>left</wp:align>
@@ -948,7 +989,7 @@
                                 <w:lang w:eastAsia="es-ES"/>
                               </w:rPr>
                               <w:drawing>
-                                <wp:inline distT="0" distB="0" distL="0" distR="0" wp14:anchorId="614EA193" wp14:editId="20996284">
+                                <wp:inline distT="0" distB="0" distL="0" distR="0" wp14:anchorId="33200AC2" wp14:editId="6F498F49">
                                   <wp:extent cx="7331710" cy="10370820"/>
                                   <wp:effectExtent l="0" t="0" r="2540" b="0"/>
                                   <wp:docPr id="8" name="Imagen 8"/>
@@ -1083,8 +1124,8 @@
       <w:r>
         <w:rPr>
           <w:rFonts w:ascii="CaslonUT LightItalic" w:hAnsi="CaslonUT LightItalic"/>
+          <w:b/>
           <w:color w:val="0D0D0D" w:themeColor="text1" w:themeTint="F2"/>
-          <w:sz w:val="24"/>
           <w:szCs w:val="24"/>
           <w:lang w:eastAsia="es-ES"/>
         </w:rPr>
@@ -1093,8 +1134,8 @@
       <w:r>
         <w:rPr>
           <w:rFonts w:ascii="CaslonUT LightItalic" w:hAnsi="CaslonUT LightItalic"/>
+          <w:b/>
           <w:color w:val="0D0D0D" w:themeColor="text1" w:themeTint="F2"/>
-          <w:sz w:val="24"/>
           <w:szCs w:val="24"/>
           <w:lang w:eastAsia="es-ES"/>
         </w:rPr>
@@ -1103,8 +1144,8 @@
       <w:r>
         <w:rPr>
           <w:rFonts w:ascii="CaslonUT LightItalic" w:hAnsi="CaslonUT LightItalic"/>
+          <w:b/>
           <w:color w:val="0D0D0D" w:themeColor="text1" w:themeTint="F2"/>
-          <w:sz w:val="24"/>
           <w:szCs w:val="24"/>
           <w:lang w:eastAsia="es-ES"/>
         </w:rPr>
@@ -1113,8 +1154,8 @@
       <w:r>
         <w:rPr>
           <w:rFonts w:ascii="CaslonUT LightItalic" w:hAnsi="CaslonUT LightItalic"/>
+          <w:b/>
           <w:color w:val="0D0D0D" w:themeColor="text1" w:themeTint="F2"/>
-          <w:sz w:val="24"/>
           <w:szCs w:val="24"/>
           <w:lang w:eastAsia="es-ES"/>
         </w:rPr>
@@ -1124,8 +1165,8 @@
       <w:r>
         <w:rPr>
           <w:rFonts w:ascii="CaslonUT LightItalic" w:hAnsi="CaslonUT LightItalic"/>
+          <w:b/>
           <w:color w:val="0D0D0D" w:themeColor="text1" w:themeTint="F2"/>
-          <w:sz w:val="24"/>
           <w:szCs w:val="24"/>
           <w:lang w:eastAsia="es-ES"/>
         </w:rPr>
@@ -1135,8 +1176,8 @@
       <w:r>
         <w:rPr>
           <w:rFonts w:ascii="CaslonUT LightItalic" w:hAnsi="CaslonUT LightItalic"/>
+          <w:b/>
           <w:color w:val="0D0D0D" w:themeColor="text1" w:themeTint="F2"/>
-          <w:sz w:val="24"/>
           <w:szCs w:val="24"/>
           <w:lang w:eastAsia="es-ES"/>
         </w:rPr>
@@ -1145,8 +1186,8 @@
       <w:r>
         <w:rPr>
           <w:rFonts w:ascii="CaslonUT LightItalic" w:hAnsi="CaslonUT LightItalic"/>
+          <w:b/>
           <w:color w:val="0D0D0D" w:themeColor="text1" w:themeTint="F2"/>
-          <w:sz w:val="24"/>
           <w:szCs w:val="24"/>
           <w:lang w:eastAsia="es-ES"/>
         </w:rPr>
@@ -1155,8 +1196,8 @@
       <w:r>
         <w:rPr>
           <w:rFonts w:ascii="CaslonUT LightItalic" w:hAnsi="CaslonUT LightItalic"/>
+          <w:b/>
           <w:color w:val="0D0D0D" w:themeColor="text1" w:themeTint="F2"/>
-          <w:sz w:val="24"/>
           <w:szCs w:val="24"/>
           <w:lang w:eastAsia="es-ES"/>
         </w:rPr>
@@ -1165,8 +1206,8 @@
       <w:r>
         <w:rPr>
           <w:rFonts w:ascii="CaslonUT LightItalic" w:hAnsi="CaslonUT LightItalic"/>
+          <w:b/>
           <w:color w:val="0D0D0D" w:themeColor="text1" w:themeTint="F2"/>
-          <w:sz w:val="24"/>
           <w:szCs w:val="24"/>
           <w:lang w:eastAsia="es-ES"/>
         </w:rPr>
@@ -1175,8 +1216,8 @@
       <w:r>
         <w:rPr>
           <w:rFonts w:ascii="CaslonUT LightItalic" w:hAnsi="CaslonUT LightItalic"/>
+          <w:b/>
           <w:color w:val="0D0D0D" w:themeColor="text1" w:themeTint="F2"/>
-          <w:sz w:val="24"/>
           <w:szCs w:val="24"/>
           <w:lang w:eastAsia="es-ES"/>
         </w:rPr>
@@ -1185,8 +1226,8 @@
       <w:r>
         <w:rPr>
           <w:rFonts w:ascii="CaslonUT LightItalic" w:hAnsi="CaslonUT LightItalic"/>
+          <w:b/>
           <w:color w:val="0D0D0D" w:themeColor="text1" w:themeTint="F2"/>
-          <w:sz w:val="24"/>
           <w:szCs w:val="24"/>
           <w:lang w:eastAsia="es-ES"/>
         </w:rPr>
@@ -1195,8 +1236,8 @@
       <w:r>
         <w:rPr>
           <w:rFonts w:ascii="CaslonUT LightItalic" w:hAnsi="CaslonUT LightItalic" w:cs="Cambria"/>
+          <w:b/>
           <w:color w:val="0D0D0D" w:themeColor="text1" w:themeTint="F2"/>
-          <w:sz w:val="24"/>
           <w:szCs w:val="24"/>
           <w:lang w:eastAsia="es-ES"/>
         </w:rPr>
@@ -1205,8 +1246,8 @@
       <w:r>
         <w:rPr>
           <w:rFonts w:ascii="CaslonUT LightItalic" w:hAnsi="CaslonUT LightItalic"/>
+          <w:b/>
           <w:color w:val="0D0D0D" w:themeColor="text1" w:themeTint="F2"/>
-          <w:sz w:val="24"/>
           <w:szCs w:val="24"/>
           <w:lang w:eastAsia="es-ES"/>
         </w:rPr>
@@ -1215,8 +1256,8 @@
       <w:r>
         <w:rPr>
           <w:rFonts w:ascii="CaslonUT LightItalic" w:hAnsi="CaslonUT LightItalic"/>
+          <w:b/>
           <w:color w:val="0D0D0D" w:themeColor="text1" w:themeTint="F2"/>
-          <w:sz w:val="24"/>
           <w:szCs w:val="24"/>
           <w:lang w:eastAsia="es-ES"/>
         </w:rPr>
@@ -1225,8 +1266,8 @@
       <w:r>
         <w:rPr>
           <w:rFonts w:ascii="CaslonUT LightItalic" w:hAnsi="CaslonUT LightItalic"/>
+          <w:b/>
           <w:color w:val="0D0D0D" w:themeColor="text1" w:themeTint="F2"/>
-          <w:sz w:val="24"/>
           <w:szCs w:val="24"/>
           <w:lang w:eastAsia="es-ES"/>
         </w:rPr>
@@ -1235,8 +1276,8 @@
       <w:r>
         <w:rPr>
           <w:rFonts w:ascii="CaslonUT LightItalic" w:hAnsi="CaslonUT LightItalic" w:cs="Cambria"/>
+          <w:b/>
           <w:color w:val="0D0D0D" w:themeColor="text1" w:themeTint="F2"/>
-          <w:sz w:val="24"/>
           <w:szCs w:val="24"/>
           <w:lang w:eastAsia="es-ES"/>
         </w:rPr>
@@ -1245,8 +1286,8 @@
       <w:r>
         <w:rPr>
           <w:rFonts w:ascii="CaslonUT LightItalic" w:hAnsi="CaslonUT LightItalic"/>
+          <w:b/>
           <w:color w:val="0D0D0D" w:themeColor="text1" w:themeTint="F2"/>
-          <w:sz w:val="24"/>
           <w:szCs w:val="24"/>
           <w:lang w:eastAsia="es-ES"/>
         </w:rPr>
@@ -1255,8 +1296,8 @@
       <w:r>
         <w:rPr>
           <w:rFonts w:ascii="CaslonUT LightItalic" w:hAnsi="CaslonUT LightItalic" w:cs="Cambria"/>
+          <w:b/>
           <w:color w:val="0D0D0D" w:themeColor="text1" w:themeTint="F2"/>
-          <w:sz w:val="24"/>
           <w:szCs w:val="24"/>
           <w:lang w:eastAsia="es-ES"/>
         </w:rPr>
@@ -1265,8 +1306,8 @@
       <w:r>
         <w:rPr>
           <w:rFonts w:ascii="CaslonUT LightItalic" w:hAnsi="CaslonUT LightItalic"/>
+          <w:b/>
           <w:color w:val="0D0D0D" w:themeColor="text1" w:themeTint="F2"/>
-          <w:sz w:val="24"/>
           <w:szCs w:val="24"/>
           <w:lang w:eastAsia="es-ES"/>
         </w:rPr>
@@ -1275,8 +1316,8 @@
       <w:r>
         <w:rPr>
           <w:rFonts w:ascii="CaslonUT LightItalic" w:hAnsi="CaslonUT LightItalic"/>
+          <w:b/>
           <w:color w:val="0D0D0D" w:themeColor="text1" w:themeTint="F2"/>
-          <w:sz w:val="24"/>
           <w:szCs w:val="24"/>
           <w:lang w:eastAsia="es-ES"/>
         </w:rPr>
@@ -1285,8 +1326,8 @@
       <w:r>
         <w:rPr>
           <w:rFonts w:ascii="CaslonUT LightItalic" w:hAnsi="CaslonUT LightItalic"/>
+          <w:b/>
           <w:color w:val="0D0D0D" w:themeColor="text1" w:themeTint="F2"/>
-          <w:sz w:val="24"/>
           <w:szCs w:val="24"/>
           <w:lang w:eastAsia="es-ES"/>
         </w:rPr>
@@ -1295,8 +1336,8 @@
       <w:r>
         <w:rPr>
           <w:rFonts w:ascii="CaslonUT LightItalic" w:hAnsi="CaslonUT LightItalic"/>
+          <w:b/>
           <w:color w:val="0D0D0D" w:themeColor="text1" w:themeTint="F2"/>
-          <w:sz w:val="24"/>
           <w:szCs w:val="24"/>
           <w:lang w:eastAsia="es-ES"/>
         </w:rPr>
@@ -1305,8 +1346,8 @@
       <w:r>
         <w:rPr>
           <w:rFonts w:ascii="CaslonUT LightItalic" w:hAnsi="CaslonUT LightItalic" w:cs="Cambria"/>
+          <w:b/>
           <w:color w:val="0D0D0D" w:themeColor="text1" w:themeTint="F2"/>
-          <w:sz w:val="24"/>
           <w:szCs w:val="24"/>
           <w:lang w:eastAsia="es-ES"/>
         </w:rPr>
@@ -1315,8 +1356,8 @@
       <w:r>
         <w:rPr>
           <w:rFonts w:ascii="CaslonUT LightItalic" w:hAnsi="CaslonUT LightItalic"/>
+          <w:b/>
           <w:color w:val="0D0D0D" w:themeColor="text1" w:themeTint="F2"/>
-          <w:sz w:val="24"/>
           <w:szCs w:val="24"/>
           <w:lang w:eastAsia="es-ES"/>
         </w:rPr>
@@ -1325,8 +1366,8 @@
       <w:r>
         <w:rPr>
           <w:rFonts w:ascii="CaslonUT LightItalic" w:hAnsi="CaslonUT LightItalic"/>
+          <w:b/>
           <w:color w:val="0D0D0D" w:themeColor="text1" w:themeTint="F2"/>
-          <w:sz w:val="24"/>
           <w:szCs w:val="24"/>
           <w:lang w:eastAsia="es-ES"/>
         </w:rPr>
@@ -1335,8 +1376,8 @@
       <w:r>
         <w:rPr>
           <w:rFonts w:ascii="CaslonUT LightItalic" w:hAnsi="CaslonUT LightItalic"/>
+          <w:b/>
           <w:color w:val="0D0D0D" w:themeColor="text1" w:themeTint="F2"/>
-          <w:sz w:val="24"/>
           <w:szCs w:val="24"/>
           <w:lang w:eastAsia="es-ES"/>
         </w:rPr>
@@ -1345,8 +1386,8 @@
       <w:r>
         <w:rPr>
           <w:rFonts w:ascii="CaslonUT LightItalic" w:hAnsi="CaslonUT LightItalic"/>
+          <w:b/>
           <w:color w:val="0D0D0D" w:themeColor="text1" w:themeTint="F2"/>
-          <w:sz w:val="24"/>
           <w:szCs w:val="24"/>
           <w:lang w:eastAsia="es-ES"/>
         </w:rPr>
@@ -1355,8 +1396,8 @@
       <w:r>
         <w:rPr>
           <w:rFonts w:ascii="CaslonUT LightItalic" w:hAnsi="CaslonUT LightItalic" w:cs="Cambria"/>
+          <w:b/>
           <w:color w:val="0D0D0D" w:themeColor="text1" w:themeTint="F2"/>
-          <w:sz w:val="24"/>
           <w:szCs w:val="24"/>
           <w:lang w:eastAsia="es-ES"/>
         </w:rPr>
@@ -1365,8 +1406,8 @@
       <w:r>
         <w:rPr>
           <w:rFonts w:ascii="CaslonUT LightItalic" w:hAnsi="CaslonUT LightItalic"/>
+          <w:b/>
           <w:color w:val="0D0D0D" w:themeColor="text1" w:themeTint="F2"/>
-          <w:sz w:val="24"/>
           <w:szCs w:val="24"/>
           <w:lang w:eastAsia="es-ES"/>
         </w:rPr>
@@ -1375,8 +1416,8 @@
       <w:r>
         <w:rPr>
           <w:rFonts w:ascii="CaslonUT LightItalic" w:hAnsi="CaslonUT LightItalic"/>
+          <w:b/>
           <w:color w:val="0D0D0D" w:themeColor="text1" w:themeTint="F2"/>
-          <w:sz w:val="24"/>
           <w:szCs w:val="24"/>
           <w:lang w:eastAsia="es-ES"/>
         </w:rPr>
@@ -1385,8 +1426,8 @@
       <w:r>
         <w:rPr>
           <w:rFonts w:ascii="CaslonUT LightItalic" w:hAnsi="CaslonUT LightItalic"/>
+          <w:b/>
           <w:color w:val="0D0D0D" w:themeColor="text1" w:themeTint="F2"/>
-          <w:sz w:val="24"/>
           <w:szCs w:val="24"/>
           <w:lang w:eastAsia="es-ES"/>
         </w:rPr>
@@ -1395,8 +1436,8 @@
       <w:r>
         <w:rPr>
           <w:rFonts w:ascii="CaslonUT LightItalic" w:hAnsi="CaslonUT LightItalic"/>
+          <w:b/>
           <w:color w:val="0D0D0D" w:themeColor="text1" w:themeTint="F2"/>
-          <w:sz w:val="24"/>
           <w:szCs w:val="24"/>
           <w:lang w:eastAsia="es-ES"/>
         </w:rPr>
@@ -1405,8 +1446,8 @@
       <w:r>
         <w:rPr>
           <w:rFonts w:ascii="CaslonUT LightItalic" w:hAnsi="CaslonUT LightItalic" w:cs="Cambria"/>
+          <w:b/>
           <w:color w:val="0D0D0D" w:themeColor="text1" w:themeTint="F2"/>
-          <w:sz w:val="24"/>
           <w:szCs w:val="24"/>
           <w:lang w:eastAsia="es-ES"/>
         </w:rPr>
@@ -1415,8 +1456,8 @@
       <w:r>
         <w:rPr>
           <w:rFonts w:ascii="CaslonUT LightItalic" w:hAnsi="CaslonUT LightItalic"/>
+          <w:b/>
           <w:color w:val="0D0D0D" w:themeColor="text1" w:themeTint="F2"/>
-          <w:sz w:val="24"/>
           <w:szCs w:val="24"/>
           <w:lang w:eastAsia="es-ES"/>
         </w:rPr>
@@ -1425,8 +1466,8 @@
       <w:r>
         <w:rPr>
           <w:rFonts w:ascii="CaslonUT LightItalic" w:hAnsi="CaslonUT LightItalic" w:cs="Cambria"/>
+          <w:b/>
           <w:color w:val="0D0D0D" w:themeColor="text1" w:themeTint="F2"/>
-          <w:sz w:val="24"/>
           <w:szCs w:val="24"/>
           <w:lang w:eastAsia="es-ES"/>
         </w:rPr>
@@ -1435,8 +1476,8 @@
       <w:r>
         <w:rPr>
           <w:rFonts w:ascii="CaslonUT LightItalic" w:hAnsi="CaslonUT LightItalic"/>
+          <w:b/>
           <w:color w:val="0D0D0D" w:themeColor="text1" w:themeTint="F2"/>
-          <w:sz w:val="24"/>
           <w:szCs w:val="24"/>
           <w:lang w:eastAsia="es-ES"/>
         </w:rPr>
@@ -1445,8 +1486,8 @@
       <w:r>
         <w:rPr>
           <w:rFonts w:ascii="CaslonUT LightItalic" w:hAnsi="CaslonUT LightItalic"/>
+          <w:b/>
           <w:color w:val="0D0D0D" w:themeColor="text1" w:themeTint="F2"/>
-          <w:sz w:val="24"/>
           <w:szCs w:val="24"/>
           <w:lang w:eastAsia="es-ES"/>
         </w:rPr>
@@ -1457,14 +1498,14 @@
       <w:pPr>
         <w:rPr>
           <w:rFonts w:ascii="CaslonUT LightItalic" w:hAnsi="CaslonUT LightItalic"/>
-          <w:sz w:val="24"/>
-          <w:szCs w:val="24"/>
-        </w:rPr>
-      </w:pPr>
-      <w:r>
-        <w:rPr>
-          <w:rFonts w:ascii="CaslonUT LightItalic" w:hAnsi="CaslonUT LightItalic"/>
-          <w:sz w:val="24"/>
+          <w:b/>
+          <w:szCs w:val="24"/>
+        </w:rPr>
+      </w:pPr>
+      <w:r>
+        <w:rPr>
+          <w:rFonts w:ascii="CaslonUT LightItalic" w:hAnsi="CaslonUT LightItalic"/>
+          <w:b/>
           <w:szCs w:val="24"/>
         </w:rPr>
         <w:t>Tenemos un sistema de inventario desarrollado por un tipo un tanto peculiar y con poco sentido com</w:t>
@@ -1472,7 +1513,7 @@
       <w:r>
         <w:rPr>
           <w:rFonts w:ascii="CaslonUT LightItalic" w:hAnsi="CaslonUT LightItalic" w:cs="Cambria"/>
-          <w:sz w:val="24"/>
+          <w:b/>
           <w:szCs w:val="24"/>
         </w:rPr>
         <w:t>ú</w:t>
@@ -1480,7 +1521,7 @@
       <w:r>
         <w:rPr>
           <w:rFonts w:ascii="CaslonUT LightItalic" w:hAnsi="CaslonUT LightItalic"/>
-          <w:sz w:val="24"/>
+          <w:b/>
           <w:szCs w:val="24"/>
         </w:rPr>
         <w:t xml:space="preserve">n llamado </w:t>
@@ -1489,7 +1530,7 @@
       <w:r>
         <w:rPr>
           <w:rFonts w:ascii="CaslonUT LightItalic" w:hAnsi="CaslonUT LightItalic"/>
-          <w:sz w:val="24"/>
+          <w:b/>
           <w:szCs w:val="24"/>
         </w:rPr>
         <w:t>Leeory</w:t>
@@ -1498,7 +1539,7 @@
       <w:r>
         <w:rPr>
           <w:rFonts w:ascii="CaslonUT LightItalic" w:hAnsi="CaslonUT LightItalic"/>
-          <w:sz w:val="24"/>
+          <w:b/>
           <w:szCs w:val="24"/>
         </w:rPr>
         <w:t xml:space="preserve">, ahora </w:t>
@@ -1506,7 +1547,7 @@
       <w:r>
         <w:rPr>
           <w:rFonts w:ascii="CaslonUT LightItalic" w:hAnsi="CaslonUT LightItalic"/>
-          <w:sz w:val="24"/>
+          <w:b/>
           <w:szCs w:val="24"/>
         </w:rPr>
         <w:t>est</w:t>
@@ -1514,7 +1555,7 @@
       <w:r>
         <w:rPr>
           <w:rFonts w:ascii="CaslonUT LightItalic" w:hAnsi="CaslonUT LightItalic" w:cs="Cambria"/>
-          <w:sz w:val="24"/>
+          <w:b/>
           <w:szCs w:val="24"/>
         </w:rPr>
         <w:t>á</w:t>
@@ -1522,7 +1563,7 @@
       <w:r>
         <w:rPr>
           <w:rFonts w:ascii="CaslonUT LightItalic" w:hAnsi="CaslonUT LightItalic"/>
-          <w:sz w:val="24"/>
+          <w:b/>
           <w:szCs w:val="24"/>
         </w:rPr>
         <w:t xml:space="preserve"> </w:t>
@@ -1530,7 +1571,7 @@
       <w:r>
         <w:rPr>
           <w:rFonts w:ascii="CaslonUT LightItalic" w:hAnsi="CaslonUT LightItalic"/>
-          <w:sz w:val="24"/>
+          <w:b/>
           <w:szCs w:val="24"/>
         </w:rPr>
         <w:t>persiguiendo nuevas aventuras</w:t>
@@ -1539,7 +1580,7 @@
       <w:r>
         <w:rPr>
           <w:rFonts w:ascii="CaslonUT LightItalic" w:hAnsi="CaslonUT LightItalic"/>
-          <w:sz w:val="24"/>
+          <w:b/>
           <w:szCs w:val="24"/>
         </w:rPr>
         <w:t>!</w:t>
@@ -1548,7 +1589,7 @@
       <w:r>
         <w:rPr>
           <w:rFonts w:ascii="CaslonUT LightItalic" w:hAnsi="CaslonUT LightItalic"/>
-          <w:sz w:val="24"/>
+          <w:b/>
           <w:szCs w:val="24"/>
         </w:rPr>
         <w:t xml:space="preserve"> </w:t>
@@ -1556,7 +1597,7 @@
       <w:r>
         <w:rPr>
           <w:rFonts w:ascii="CaslonUT LightItalic" w:hAnsi="CaslonUT LightItalic"/>
-          <w:sz w:val="24"/>
+          <w:b/>
           <w:szCs w:val="24"/>
         </w:rPr>
         <w:t>Tu tarea consiste en a</w:t>
@@ -1564,7 +1605,7 @@
       <w:r>
         <w:rPr>
           <w:rFonts w:ascii="CaslonUT LightItalic" w:hAnsi="CaslonUT LightItalic" w:cs="Cambria"/>
-          <w:sz w:val="24"/>
+          <w:b/>
           <w:szCs w:val="24"/>
         </w:rPr>
         <w:t>ñ</w:t>
@@ -1572,7 +1613,7 @@
       <w:r>
         <w:rPr>
           <w:rFonts w:ascii="CaslonUT LightItalic" w:hAnsi="CaslonUT LightItalic"/>
-          <w:sz w:val="24"/>
+          <w:b/>
           <w:szCs w:val="24"/>
         </w:rPr>
         <w:t>adir una nueva funcionalidad al sistema para que podamos empezar a vender una nueva categor</w:t>
@@ -1580,7 +1621,7 @@
       <w:r>
         <w:rPr>
           <w:rFonts w:ascii="CaslonUT LightItalic" w:hAnsi="CaslonUT LightItalic" w:cs="Cambria"/>
-          <w:sz w:val="24"/>
+          <w:b/>
           <w:szCs w:val="24"/>
         </w:rPr>
         <w:t>í</w:t>
@@ -1588,7 +1629,7 @@
       <w:r>
         <w:rPr>
           <w:rFonts w:ascii="CaslonUT LightItalic" w:hAnsi="CaslonUT LightItalic"/>
-          <w:sz w:val="24"/>
+          <w:b/>
           <w:szCs w:val="24"/>
         </w:rPr>
         <w:t xml:space="preserve">a de </w:t>
@@ -1597,7 +1638,7 @@
       <w:r>
         <w:rPr>
           <w:rFonts w:ascii="CaslonUT LightItalic" w:hAnsi="CaslonUT LightItalic"/>
-          <w:sz w:val="24"/>
+          <w:b/>
           <w:szCs w:val="24"/>
         </w:rPr>
         <w:t>items</w:t>
@@ -1606,7 +1647,7 @@
       <w:r>
         <w:rPr>
           <w:rFonts w:ascii="CaslonUT LightItalic" w:hAnsi="CaslonUT LightItalic"/>
-          <w:sz w:val="24"/>
+          <w:b/>
           <w:szCs w:val="24"/>
         </w:rPr>
         <w:t>. Para empezar una peque</w:t>
@@ -1614,7 +1655,7 @@
       <w:r>
         <w:rPr>
           <w:rFonts w:ascii="CaslonUT LightItalic" w:hAnsi="CaslonUT LightItalic" w:cs="Cambria"/>
-          <w:sz w:val="24"/>
+          <w:b/>
           <w:szCs w:val="24"/>
         </w:rPr>
         <w:t>ñ</w:t>
@@ -1622,7 +1663,7 @@
       <w:r>
         <w:rPr>
           <w:rFonts w:ascii="CaslonUT LightItalic" w:hAnsi="CaslonUT LightItalic"/>
-          <w:sz w:val="24"/>
+          <w:b/>
           <w:szCs w:val="24"/>
         </w:rPr>
         <w:t>a introducci</w:t>
@@ -1630,7 +1671,7 @@
       <w:r>
         <w:rPr>
           <w:rFonts w:ascii="CaslonUT LightItalic" w:hAnsi="CaslonUT LightItalic" w:cs="Cambria"/>
-          <w:sz w:val="24"/>
+          <w:b/>
           <w:szCs w:val="24"/>
         </w:rPr>
         <w:t>ó</w:t>
@@ -1638,7 +1679,7 @@
       <w:r>
         <w:rPr>
           <w:rFonts w:ascii="CaslonUT LightItalic" w:hAnsi="CaslonUT LightItalic"/>
-          <w:sz w:val="24"/>
+          <w:b/>
           <w:szCs w:val="24"/>
         </w:rPr>
         <w:t>n a nuestro sistema:</w:t>
@@ -1653,14 +1694,14 @@
         </w:numPr>
         <w:rPr>
           <w:rFonts w:ascii="CaslonUT LightItalic" w:hAnsi="CaslonUT LightItalic"/>
-          <w:sz w:val="24"/>
-          <w:szCs w:val="24"/>
-        </w:rPr>
-      </w:pPr>
-      <w:r>
-        <w:rPr>
-          <w:rFonts w:ascii="CaslonUT LightItalic" w:hAnsi="CaslonUT LightItalic"/>
-          <w:sz w:val="24"/>
+          <w:b/>
+          <w:szCs w:val="24"/>
+        </w:rPr>
+      </w:pPr>
+      <w:r>
+        <w:rPr>
+          <w:rFonts w:ascii="CaslonUT LightItalic" w:hAnsi="CaslonUT LightItalic"/>
+          <w:b/>
           <w:szCs w:val="24"/>
         </w:rPr>
         <w:t xml:space="preserve">Todos los </w:t>
@@ -1669,7 +1710,7 @@
       <w:r>
         <w:rPr>
           <w:rFonts w:ascii="CaslonUT LightItalic" w:hAnsi="CaslonUT LightItalic"/>
-          <w:sz w:val="24"/>
+          <w:b/>
           <w:szCs w:val="24"/>
         </w:rPr>
         <w:t>items</w:t>
@@ -1678,7 +1719,7 @@
       <w:r>
         <w:rPr>
           <w:rFonts w:ascii="CaslonUT LightItalic" w:hAnsi="CaslonUT LightItalic"/>
-          <w:sz w:val="24"/>
+          <w:b/>
           <w:szCs w:val="24"/>
         </w:rPr>
         <w:t xml:space="preserve"> ti</w:t>
@@ -1686,7 +1727,7 @@
       <w:r>
         <w:rPr>
           <w:rFonts w:ascii="CaslonUT LightItalic" w:hAnsi="CaslonUT LightItalic"/>
-          <w:sz w:val="24"/>
+          <w:b/>
           <w:szCs w:val="24"/>
         </w:rPr>
         <w:t xml:space="preserve">enen una fecha de venta, </w:t>
@@ -1695,7 +1736,7 @@
       <w:r>
         <w:rPr>
           <w:rFonts w:ascii="CaslonUT LightItalic" w:hAnsi="CaslonUT LightItalic"/>
-          <w:sz w:val="24"/>
+          <w:b/>
           <w:szCs w:val="24"/>
         </w:rPr>
         <w:t>SellIn</w:t>
@@ -1704,7 +1745,7 @@
       <w:r>
         <w:rPr>
           <w:rFonts w:ascii="CaslonUT LightItalic" w:hAnsi="CaslonUT LightItalic"/>
-          <w:sz w:val="24"/>
+          <w:b/>
           <w:szCs w:val="24"/>
         </w:rPr>
         <w:t>, que especifica el n</w:t>
@@ -1712,7 +1753,7 @@
       <w:r>
         <w:rPr>
           <w:rFonts w:ascii="CaslonUT LightItalic" w:hAnsi="CaslonUT LightItalic" w:cs="Cambria"/>
-          <w:sz w:val="24"/>
+          <w:b/>
           <w:szCs w:val="24"/>
         </w:rPr>
         <w:t>ú</w:t>
@@ -1720,7 +1761,7 @@
       <w:r>
         <w:rPr>
           <w:rFonts w:ascii="CaslonUT LightItalic" w:hAnsi="CaslonUT LightItalic"/>
-          <w:sz w:val="24"/>
+          <w:b/>
           <w:szCs w:val="24"/>
         </w:rPr>
         <w:t>mero de d</w:t>
@@ -1728,7 +1769,7 @@
       <w:r>
         <w:rPr>
           <w:rFonts w:ascii="CaslonUT LightItalic" w:hAnsi="CaslonUT LightItalic" w:cs="Cambria"/>
-          <w:sz w:val="24"/>
+          <w:b/>
           <w:szCs w:val="24"/>
         </w:rPr>
         <w:t>í</w:t>
@@ -1736,7 +1777,7 @@
       <w:r>
         <w:rPr>
           <w:rFonts w:ascii="CaslonUT LightItalic" w:hAnsi="CaslonUT LightItalic"/>
-          <w:sz w:val="24"/>
+          <w:b/>
           <w:szCs w:val="24"/>
         </w:rPr>
         <w:t xml:space="preserve">as que tenemos para vender el </w:t>
@@ -1745,7 +1786,7 @@
       <w:r>
         <w:rPr>
           <w:rFonts w:ascii="CaslonUT LightItalic" w:hAnsi="CaslonUT LightItalic"/>
-          <w:sz w:val="24"/>
+          <w:b/>
           <w:szCs w:val="24"/>
         </w:rPr>
         <w:t>item</w:t>
@@ -1754,7 +1795,7 @@
       <w:r>
         <w:rPr>
           <w:rFonts w:ascii="CaslonUT LightItalic" w:hAnsi="CaslonUT LightItalic"/>
-          <w:sz w:val="24"/>
+          <w:b/>
           <w:szCs w:val="24"/>
         </w:rPr>
         <w:t>.</w:t>
@@ -1769,14 +1810,14 @@
         </w:numPr>
         <w:rPr>
           <w:rFonts w:ascii="CaslonUT LightItalic" w:hAnsi="CaslonUT LightItalic"/>
-          <w:sz w:val="24"/>
-          <w:szCs w:val="24"/>
-        </w:rPr>
-      </w:pPr>
-      <w:r>
-        <w:rPr>
-          <w:rFonts w:ascii="CaslonUT LightItalic" w:hAnsi="CaslonUT LightItalic"/>
-          <w:sz w:val="24"/>
+          <w:b/>
+          <w:szCs w:val="24"/>
+        </w:rPr>
+      </w:pPr>
+      <w:r>
+        <w:rPr>
+          <w:rFonts w:ascii="CaslonUT LightItalic" w:hAnsi="CaslonUT LightItalic"/>
+          <w:b/>
           <w:szCs w:val="24"/>
         </w:rPr>
         <w:t>Tod</w:t>
@@ -1784,7 +1825,7 @@
       <w:r>
         <w:rPr>
           <w:rFonts w:ascii="CaslonUT LightItalic" w:hAnsi="CaslonUT LightItalic"/>
-          <w:sz w:val="24"/>
+          <w:b/>
           <w:szCs w:val="24"/>
         </w:rPr>
         <w:t xml:space="preserve">os los </w:t>
@@ -1793,7 +1834,7 @@
       <w:r>
         <w:rPr>
           <w:rFonts w:ascii="CaslonUT LightItalic" w:hAnsi="CaslonUT LightItalic"/>
-          <w:sz w:val="24"/>
+          <w:b/>
           <w:szCs w:val="24"/>
         </w:rPr>
         <w:t>items</w:t>
@@ -1802,7 +1843,7 @@
       <w:r>
         <w:rPr>
           <w:rFonts w:ascii="CaslonUT LightItalic" w:hAnsi="CaslonUT LightItalic"/>
-          <w:sz w:val="24"/>
+          <w:b/>
           <w:szCs w:val="24"/>
         </w:rPr>
         <w:t xml:space="preserve"> tienen una calidad</w:t>
@@ -1810,7 +1851,7 @@
       <w:r>
         <w:rPr>
           <w:rFonts w:ascii="CaslonUT LightItalic" w:hAnsi="CaslonUT LightItalic"/>
-          <w:sz w:val="24"/>
+          <w:b/>
           <w:szCs w:val="24"/>
         </w:rPr>
         <w:t xml:space="preserve">, </w:t>
@@ -1819,7 +1860,7 @@
       <w:r>
         <w:rPr>
           <w:rFonts w:ascii="CaslonUT LightItalic" w:hAnsi="CaslonUT LightItalic"/>
-          <w:sz w:val="24"/>
+          <w:b/>
           <w:szCs w:val="24"/>
         </w:rPr>
         <w:t>Quality</w:t>
@@ -1828,7 +1869,7 @@
       <w:r>
         <w:rPr>
           <w:rFonts w:ascii="CaslonUT LightItalic" w:hAnsi="CaslonUT LightItalic"/>
-          <w:sz w:val="24"/>
+          <w:b/>
           <w:szCs w:val="24"/>
         </w:rPr>
         <w:t xml:space="preserve">, que especifica el valor que tiene un </w:t>
@@ -1837,7 +1878,7 @@
       <w:r>
         <w:rPr>
           <w:rFonts w:ascii="CaslonUT LightItalic" w:hAnsi="CaslonUT LightItalic"/>
-          <w:sz w:val="24"/>
+          <w:b/>
           <w:szCs w:val="24"/>
         </w:rPr>
         <w:t>item</w:t>
@@ -1846,7 +1887,7 @@
       <w:r>
         <w:rPr>
           <w:rFonts w:ascii="CaslonUT LightItalic" w:hAnsi="CaslonUT LightItalic"/>
-          <w:sz w:val="24"/>
+          <w:b/>
           <w:szCs w:val="24"/>
         </w:rPr>
         <w:t>.</w:t>
@@ -1861,14 +1902,14 @@
         </w:numPr>
         <w:rPr>
           <w:rFonts w:ascii="CaslonUT LightItalic" w:hAnsi="CaslonUT LightItalic"/>
-          <w:sz w:val="24"/>
-          <w:szCs w:val="24"/>
-        </w:rPr>
-      </w:pPr>
-      <w:r>
-        <w:rPr>
-          <w:rFonts w:ascii="CaslonUT LightItalic" w:hAnsi="CaslonUT LightItalic"/>
-          <w:sz w:val="24"/>
+          <w:b/>
+          <w:szCs w:val="24"/>
+        </w:rPr>
+      </w:pPr>
+      <w:r>
+        <w:rPr>
+          <w:rFonts w:ascii="CaslonUT LightItalic" w:hAnsi="CaslonUT LightItalic"/>
+          <w:b/>
           <w:szCs w:val="24"/>
         </w:rPr>
         <w:t>Al final del d</w:t>
@@ -1876,7 +1917,7 @@
       <w:r>
         <w:rPr>
           <w:rFonts w:ascii="CaslonUT LightItalic" w:hAnsi="CaslonUT LightItalic" w:cs="Cambria"/>
-          <w:sz w:val="24"/>
+          <w:b/>
           <w:szCs w:val="24"/>
         </w:rPr>
         <w:t>í</w:t>
@@ -1884,7 +1925,7 @@
       <w:r>
         <w:rPr>
           <w:rFonts w:ascii="CaslonUT LightItalic" w:hAnsi="CaslonUT LightItalic"/>
-          <w:sz w:val="24"/>
+          <w:b/>
           <w:szCs w:val="24"/>
         </w:rPr>
         <w:t xml:space="preserve">a el sistema reduce los valores para los dos valores de cada </w:t>
@@ -1893,7 +1934,7 @@
       <w:r>
         <w:rPr>
           <w:rFonts w:ascii="CaslonUT LightItalic" w:hAnsi="CaslonUT LightItalic"/>
-          <w:sz w:val="24"/>
+          <w:b/>
           <w:szCs w:val="24"/>
         </w:rPr>
         <w:t>item</w:t>
@@ -1902,7 +1943,7 @@
       <w:r>
         <w:rPr>
           <w:rFonts w:ascii="CaslonUT LightItalic" w:hAnsi="CaslonUT LightItalic"/>
-          <w:sz w:val="24"/>
+          <w:b/>
           <w:szCs w:val="24"/>
         </w:rPr>
         <w:t>.</w:t>
@@ -1912,14 +1953,14 @@
       <w:pPr>
         <w:rPr>
           <w:rFonts w:ascii="CaslonUT LightItalic" w:hAnsi="CaslonUT LightItalic"/>
-          <w:sz w:val="24"/>
-          <w:szCs w:val="24"/>
-        </w:rPr>
-      </w:pPr>
-      <w:r>
-        <w:rPr>
-          <w:rFonts w:ascii="CaslonUT LightItalic" w:hAnsi="CaslonUT LightItalic"/>
-          <w:sz w:val="24"/>
+          <w:b/>
+          <w:szCs w:val="24"/>
+        </w:rPr>
+      </w:pPr>
+      <w:r>
+        <w:rPr>
+          <w:rFonts w:ascii="CaslonUT LightItalic" w:hAnsi="CaslonUT LightItalic"/>
+          <w:b/>
           <w:szCs w:val="24"/>
         </w:rPr>
         <w:t xml:space="preserve">Simple </w:t>
@@ -1927,7 +1968,7 @@
       <w:r>
         <w:rPr>
           <w:rFonts w:ascii="CaslonUT LightItalic" w:hAnsi="CaslonUT LightItalic" w:cs="Cambria"/>
-          <w:sz w:val="24"/>
+          <w:b/>
           <w:szCs w:val="24"/>
         </w:rPr>
         <w:t>¿</w:t>
@@ -1935,7 +1976,7 @@
       <w:r>
         <w:rPr>
           <w:rFonts w:ascii="CaslonUT LightItalic" w:hAnsi="CaslonUT LightItalic"/>
-          <w:sz w:val="24"/>
+          <w:b/>
           <w:szCs w:val="24"/>
         </w:rPr>
         <w:t>no?, ahora empieza lo interesante:</w:t>
@@ -1950,14 +1991,14 @@
         </w:numPr>
         <w:rPr>
           <w:rFonts w:ascii="CaslonUT LightItalic" w:hAnsi="CaslonUT LightItalic"/>
-          <w:sz w:val="24"/>
-          <w:szCs w:val="24"/>
-        </w:rPr>
-      </w:pPr>
-      <w:r>
-        <w:rPr>
-          <w:rFonts w:ascii="CaslonUT LightItalic" w:hAnsi="CaslonUT LightItalic"/>
-          <w:sz w:val="24"/>
+          <w:b/>
+          <w:szCs w:val="24"/>
+        </w:rPr>
+      </w:pPr>
+      <w:r>
+        <w:rPr>
+          <w:rFonts w:ascii="CaslonUT LightItalic" w:hAnsi="CaslonUT LightItalic"/>
+          <w:b/>
           <w:szCs w:val="24"/>
         </w:rPr>
         <w:t xml:space="preserve">Los </w:t>
@@ -1966,7 +2007,7 @@
       <w:r>
         <w:rPr>
           <w:rFonts w:ascii="CaslonUT LightItalic" w:hAnsi="CaslonUT LightItalic"/>
-          <w:sz w:val="24"/>
+          <w:b/>
           <w:szCs w:val="24"/>
         </w:rPr>
         <w:t>items</w:t>
@@ -1975,7 +2016,7 @@
       <w:r>
         <w:rPr>
           <w:rFonts w:ascii="CaslonUT LightItalic" w:hAnsi="CaslonUT LightItalic"/>
-          <w:sz w:val="24"/>
+          <w:b/>
           <w:szCs w:val="24"/>
         </w:rPr>
         <w:t xml:space="preserve"> degradan la calidad en una unidad por cada actualizaci</w:t>
@@ -1983,7 +2024,7 @@
       <w:r>
         <w:rPr>
           <w:rFonts w:ascii="CaslonUT LightItalic" w:hAnsi="CaslonUT LightItalic" w:cs="Cambria"/>
-          <w:sz w:val="24"/>
+          <w:b/>
           <w:szCs w:val="24"/>
         </w:rPr>
         <w:t>ó</w:t>
@@ -1991,7 +2032,7 @@
       <w:r>
         <w:rPr>
           <w:rFonts w:ascii="CaslonUT LightItalic" w:hAnsi="CaslonUT LightItalic"/>
-          <w:sz w:val="24"/>
+          <w:b/>
           <w:szCs w:val="24"/>
         </w:rPr>
         <w:t>n.</w:t>
@@ -2006,14 +2047,14 @@
         </w:numPr>
         <w:rPr>
           <w:rFonts w:ascii="CaslonUT LightItalic" w:hAnsi="CaslonUT LightItalic"/>
-          <w:sz w:val="24"/>
-          <w:szCs w:val="24"/>
-        </w:rPr>
-      </w:pPr>
-      <w:r>
-        <w:rPr>
-          <w:rFonts w:ascii="CaslonUT LightItalic" w:hAnsi="CaslonUT LightItalic"/>
-          <w:sz w:val="24"/>
+          <w:b/>
+          <w:szCs w:val="24"/>
+        </w:rPr>
+      </w:pPr>
+      <w:r>
+        <w:rPr>
+          <w:rFonts w:ascii="CaslonUT LightItalic" w:hAnsi="CaslonUT LightItalic"/>
+          <w:b/>
           <w:szCs w:val="24"/>
         </w:rPr>
         <w:t xml:space="preserve">Cuando la fecha de venta </w:t>
@@ -2021,17 +2062,15 @@
       <w:r>
         <w:rPr>
           <w:rFonts w:ascii="CaslonUT LightItalic" w:hAnsi="CaslonUT LightItalic"/>
-          <w:sz w:val="24"/>
+          <w:b/>
           <w:szCs w:val="24"/>
         </w:rPr>
         <w:t>h</w:t>
       </w:r>
-      <w:bookmarkStart w:id="0" w:name="_GoBack"/>
-      <w:bookmarkEnd w:id="0"/>
-      <w:r>
-        <w:rPr>
-          <w:rFonts w:ascii="CaslonUT LightItalic" w:hAnsi="CaslonUT LightItalic"/>
-          <w:sz w:val="24"/>
+      <w:r>
+        <w:rPr>
+          <w:rFonts w:ascii="CaslonUT LightItalic" w:hAnsi="CaslonUT LightItalic"/>
+          <w:b/>
           <w:szCs w:val="24"/>
         </w:rPr>
         <w:t>a pasado, la calidad degrada al doble de velocidad.</w:t>
@@ -2046,14 +2085,14 @@
         </w:numPr>
         <w:rPr>
           <w:rFonts w:ascii="CaslonUT LightItalic" w:hAnsi="CaslonUT LightItalic"/>
-          <w:sz w:val="24"/>
-          <w:szCs w:val="24"/>
-        </w:rPr>
-      </w:pPr>
-      <w:r>
-        <w:rPr>
-          <w:rFonts w:ascii="CaslonUT LightItalic" w:hAnsi="CaslonUT LightItalic"/>
-          <w:sz w:val="24"/>
+          <w:b/>
+          <w:szCs w:val="24"/>
+        </w:rPr>
+      </w:pPr>
+      <w:r>
+        <w:rPr>
+          <w:rFonts w:ascii="CaslonUT LightItalic" w:hAnsi="CaslonUT LightItalic"/>
+          <w:b/>
           <w:szCs w:val="24"/>
         </w:rPr>
         <w:t xml:space="preserve">La calidad de un </w:t>
@@ -2062,7 +2101,7 @@
       <w:r>
         <w:rPr>
           <w:rFonts w:ascii="CaslonUT LightItalic" w:hAnsi="CaslonUT LightItalic"/>
-          <w:sz w:val="24"/>
+          <w:b/>
           <w:szCs w:val="24"/>
         </w:rPr>
         <w:t>item</w:t>
@@ -2071,7 +2110,7 @@
       <w:r>
         <w:rPr>
           <w:rFonts w:ascii="CaslonUT LightItalic" w:hAnsi="CaslonUT LightItalic"/>
-          <w:sz w:val="24"/>
+          <w:b/>
           <w:szCs w:val="24"/>
         </w:rPr>
         <w:t xml:space="preserve"> no es nunca negativa.</w:t>
@@ -2086,14 +2125,14 @@
         </w:numPr>
         <w:rPr>
           <w:rFonts w:ascii="CaslonUT LightItalic" w:hAnsi="CaslonUT LightItalic"/>
-          <w:sz w:val="24"/>
-          <w:szCs w:val="24"/>
-        </w:rPr>
-      </w:pPr>
-      <w:r>
-        <w:rPr>
-          <w:rFonts w:ascii="CaslonUT LightItalic" w:hAnsi="CaslonUT LightItalic"/>
-          <w:sz w:val="24"/>
+          <w:b/>
+          <w:szCs w:val="24"/>
+        </w:rPr>
+      </w:pPr>
+      <w:r>
+        <w:rPr>
+          <w:rFonts w:ascii="CaslonUT LightItalic" w:hAnsi="CaslonUT LightItalic"/>
+          <w:b/>
           <w:szCs w:val="24"/>
         </w:rPr>
         <w:t xml:space="preserve">El </w:t>
@@ -2102,7 +2141,7 @@
       <w:r>
         <w:rPr>
           <w:rFonts w:ascii="CaslonUT LightItalic" w:hAnsi="CaslonUT LightItalic"/>
-          <w:sz w:val="24"/>
+          <w:b/>
           <w:szCs w:val="24"/>
         </w:rPr>
         <w:t>item</w:t>
@@ -2111,7 +2150,7 @@
       <w:r>
         <w:rPr>
           <w:rFonts w:ascii="CaslonUT LightItalic" w:hAnsi="CaslonUT LightItalic"/>
-          <w:sz w:val="24"/>
+          <w:b/>
           <w:szCs w:val="24"/>
         </w:rPr>
         <w:t xml:space="preserve"> "</w:t>
@@ -2120,7 +2159,7 @@
       <w:r>
         <w:rPr>
           <w:rFonts w:ascii="CaslonUT LightItalic" w:hAnsi="CaslonUT LightItalic"/>
-          <w:sz w:val="24"/>
+          <w:b/>
           <w:szCs w:val="24"/>
         </w:rPr>
         <w:t>aged</w:t>
@@ -2129,7 +2168,7 @@
       <w:r>
         <w:rPr>
           <w:rFonts w:ascii="CaslonUT LightItalic" w:hAnsi="CaslonUT LightItalic"/>
-          <w:sz w:val="24"/>
+          <w:b/>
           <w:szCs w:val="24"/>
         </w:rPr>
         <w:t xml:space="preserve"> </w:t>
@@ -2138,7 +2177,7 @@
       <w:r>
         <w:rPr>
           <w:rFonts w:ascii="CaslonUT LightItalic" w:hAnsi="CaslonUT LightItalic"/>
-          <w:sz w:val="24"/>
+          <w:b/>
           <w:szCs w:val="24"/>
         </w:rPr>
         <w:t>brie</w:t>
@@ -2147,7 +2186,7 @@
       <w:r>
         <w:rPr>
           <w:rFonts w:ascii="CaslonUT LightItalic" w:hAnsi="CaslonUT LightItalic"/>
-          <w:sz w:val="24"/>
+          <w:b/>
           <w:szCs w:val="24"/>
         </w:rPr>
         <w:t xml:space="preserve">" incrementa su calidad en lugar de </w:t>
@@ -2156,7 +2195,7 @@
       <w:r>
         <w:rPr>
           <w:rFonts w:ascii="CaslonUT LightItalic" w:hAnsi="CaslonUT LightItalic"/>
-          <w:sz w:val="24"/>
+          <w:b/>
           <w:szCs w:val="24"/>
         </w:rPr>
         <w:t>decrementarla</w:t>
@@ -2165,7 +2204,7 @@
       <w:r>
         <w:rPr>
           <w:rFonts w:ascii="CaslonUT LightItalic" w:hAnsi="CaslonUT LightItalic"/>
-          <w:sz w:val="24"/>
+          <w:b/>
           <w:szCs w:val="24"/>
         </w:rPr>
         <w:t xml:space="preserve"> seg</w:t>
@@ -2173,7 +2212,7 @@
       <w:r>
         <w:rPr>
           <w:rFonts w:ascii="CaslonUT LightItalic" w:hAnsi="CaslonUT LightItalic" w:cs="Cambria"/>
-          <w:sz w:val="24"/>
+          <w:b/>
           <w:szCs w:val="24"/>
         </w:rPr>
         <w:t>ú</w:t>
@@ -2181,7 +2220,7 @@
       <w:r>
         <w:rPr>
           <w:rFonts w:ascii="CaslonUT LightItalic" w:hAnsi="CaslonUT LightItalic"/>
-          <w:sz w:val="24"/>
+          <w:b/>
           <w:szCs w:val="24"/>
         </w:rPr>
         <w:t>n pasan los d</w:t>
@@ -2189,7 +2228,7 @@
       <w:r>
         <w:rPr>
           <w:rFonts w:ascii="CaslonUT LightItalic" w:hAnsi="CaslonUT LightItalic" w:cs="Cambria"/>
-          <w:sz w:val="24"/>
+          <w:b/>
           <w:szCs w:val="24"/>
         </w:rPr>
         <w:t>í</w:t>
@@ -2197,7 +2236,7 @@
       <w:r>
         <w:rPr>
           <w:rFonts w:ascii="CaslonUT LightItalic" w:hAnsi="CaslonUT LightItalic"/>
-          <w:sz w:val="24"/>
+          <w:b/>
           <w:szCs w:val="24"/>
         </w:rPr>
         <w:t>as.</w:t>
@@ -2212,14 +2251,14 @@
         </w:numPr>
         <w:rPr>
           <w:rFonts w:ascii="CaslonUT LightItalic" w:hAnsi="CaslonUT LightItalic"/>
-          <w:sz w:val="24"/>
-          <w:szCs w:val="24"/>
-        </w:rPr>
-      </w:pPr>
-      <w:r>
-        <w:rPr>
-          <w:rFonts w:ascii="CaslonUT LightItalic" w:hAnsi="CaslonUT LightItalic"/>
-          <w:sz w:val="24"/>
+          <w:b/>
+          <w:szCs w:val="24"/>
+        </w:rPr>
+      </w:pPr>
+      <w:r>
+        <w:rPr>
+          <w:rFonts w:ascii="CaslonUT LightItalic" w:hAnsi="CaslonUT LightItalic"/>
+          <w:b/>
           <w:szCs w:val="24"/>
         </w:rPr>
         <w:t xml:space="preserve">La calidad de un </w:t>
@@ -2228,7 +2267,7 @@
       <w:r>
         <w:rPr>
           <w:rFonts w:ascii="CaslonUT LightItalic" w:hAnsi="CaslonUT LightItalic"/>
-          <w:sz w:val="24"/>
+          <w:b/>
           <w:szCs w:val="24"/>
         </w:rPr>
         <w:t>item</w:t>
@@ -2237,7 +2276,7 @@
       <w:r>
         <w:rPr>
           <w:rFonts w:ascii="CaslonUT LightItalic" w:hAnsi="CaslonUT LightItalic"/>
-          <w:sz w:val="24"/>
+          <w:b/>
           <w:szCs w:val="24"/>
         </w:rPr>
         <w:t xml:space="preserve"> nunca es mayor de 50.</w:t>
@@ -2252,14 +2291,14 @@
         </w:numPr>
         <w:rPr>
           <w:rFonts w:ascii="CaslonUT LightItalic" w:hAnsi="CaslonUT LightItalic"/>
-          <w:sz w:val="24"/>
-          <w:szCs w:val="24"/>
-        </w:rPr>
-      </w:pPr>
-      <w:r>
-        <w:rPr>
-          <w:rFonts w:ascii="CaslonUT LightItalic" w:hAnsi="CaslonUT LightItalic"/>
-          <w:sz w:val="24"/>
+          <w:b/>
+          <w:szCs w:val="24"/>
+        </w:rPr>
+      </w:pPr>
+      <w:r>
+        <w:rPr>
+          <w:rFonts w:ascii="CaslonUT LightItalic" w:hAnsi="CaslonUT LightItalic"/>
+          <w:b/>
           <w:szCs w:val="24"/>
         </w:rPr>
         <w:t xml:space="preserve">El </w:t>
@@ -2268,7 +2307,7 @@
       <w:r>
         <w:rPr>
           <w:rFonts w:ascii="CaslonUT LightItalic" w:hAnsi="CaslonUT LightItalic"/>
-          <w:sz w:val="24"/>
+          <w:b/>
           <w:szCs w:val="24"/>
         </w:rPr>
         <w:t>item</w:t>
@@ -2277,7 +2316,7 @@
       <w:r>
         <w:rPr>
           <w:rFonts w:ascii="CaslonUT LightItalic" w:hAnsi="CaslonUT LightItalic"/>
-          <w:sz w:val="24"/>
+          <w:b/>
           <w:szCs w:val="24"/>
         </w:rPr>
         <w:t xml:space="preserve"> "Sulfuras", nuestro articulo m</w:t>
@@ -2285,7 +2324,7 @@
       <w:r>
         <w:rPr>
           <w:rFonts w:ascii="CaslonUT LightItalic" w:hAnsi="CaslonUT LightItalic" w:cs="Cambria"/>
-          <w:sz w:val="24"/>
+          <w:b/>
           <w:szCs w:val="24"/>
         </w:rPr>
         <w:t>á</w:t>
@@ -2293,7 +2332,7 @@
       <w:r>
         <w:rPr>
           <w:rFonts w:ascii="CaslonUT LightItalic" w:hAnsi="CaslonUT LightItalic"/>
-          <w:sz w:val="24"/>
+          <w:b/>
           <w:szCs w:val="24"/>
         </w:rPr>
         <w:t>s legendario</w:t>
@@ -2302,7 +2341,7 @@
       <w:r>
         <w:rPr>
           <w:rFonts w:ascii="CaslonUT LightItalic" w:hAnsi="CaslonUT LightItalic"/>
-          <w:sz w:val="24"/>
+          <w:b/>
           <w:szCs w:val="24"/>
         </w:rPr>
         <w:t>!</w:t>
@@ -2311,7 +2350,7 @@
       <w:r>
         <w:rPr>
           <w:rFonts w:ascii="CaslonUT LightItalic" w:hAnsi="CaslonUT LightItalic"/>
-          <w:sz w:val="24"/>
+          <w:b/>
           <w:szCs w:val="24"/>
         </w:rPr>
         <w:t>, nunca debe venderse ni disminuye su calidad.</w:t>
@@ -2326,14 +2365,14 @@
         </w:numPr>
         <w:rPr>
           <w:rFonts w:ascii="CaslonUT LightItalic" w:hAnsi="CaslonUT LightItalic"/>
-          <w:sz w:val="24"/>
-          <w:szCs w:val="24"/>
-        </w:rPr>
-      </w:pPr>
-      <w:r>
-        <w:rPr>
-          <w:rFonts w:ascii="CaslonUT LightItalic" w:hAnsi="CaslonUT LightItalic"/>
-          <w:sz w:val="24"/>
+          <w:b/>
+          <w:szCs w:val="24"/>
+        </w:rPr>
+      </w:pPr>
+      <w:r>
+        <w:rPr>
+          <w:rFonts w:ascii="CaslonUT LightItalic" w:hAnsi="CaslonUT LightItalic"/>
+          <w:b/>
           <w:szCs w:val="24"/>
         </w:rPr>
         <w:t>los "</w:t>
@@ -2342,7 +2381,7 @@
       <w:r>
         <w:rPr>
           <w:rFonts w:ascii="CaslonUT LightItalic" w:hAnsi="CaslonUT LightItalic"/>
-          <w:sz w:val="24"/>
+          <w:b/>
           <w:szCs w:val="24"/>
         </w:rPr>
         <w:t>backstage</w:t>
@@ -2351,7 +2390,7 @@
       <w:r>
         <w:rPr>
           <w:rFonts w:ascii="CaslonUT LightItalic" w:hAnsi="CaslonUT LightItalic"/>
-          <w:sz w:val="24"/>
+          <w:b/>
           <w:szCs w:val="24"/>
         </w:rPr>
         <w:t xml:space="preserve"> </w:t>
@@ -2360,7 +2399,7 @@
       <w:r>
         <w:rPr>
           <w:rFonts w:ascii="CaslonUT LightItalic" w:hAnsi="CaslonUT LightItalic"/>
-          <w:sz w:val="24"/>
+          <w:b/>
           <w:szCs w:val="24"/>
         </w:rPr>
         <w:t>passes</w:t>
@@ -2369,7 +2408,7 @@
       <w:r>
         <w:rPr>
           <w:rFonts w:ascii="CaslonUT LightItalic" w:hAnsi="CaslonUT LightItalic"/>
-          <w:sz w:val="24"/>
+          <w:b/>
           <w:szCs w:val="24"/>
         </w:rPr>
         <w:t>" incrementan su calidad conforme se aproxima la fecha de venta. La calidad se incrementa por dos cuando quedan 10 d</w:t>
@@ -2377,7 +2416,7 @@
       <w:r>
         <w:rPr>
           <w:rFonts w:ascii="CaslonUT LightItalic" w:hAnsi="CaslonUT LightItalic" w:cs="Cambria"/>
-          <w:sz w:val="24"/>
+          <w:b/>
           <w:szCs w:val="24"/>
         </w:rPr>
         <w:t>í</w:t>
@@ -2385,7 +2424,7 @@
       <w:r>
         <w:rPr>
           <w:rFonts w:ascii="CaslonUT LightItalic" w:hAnsi="CaslonUT LightItalic"/>
-          <w:sz w:val="24"/>
+          <w:b/>
           <w:szCs w:val="24"/>
         </w:rPr>
         <w:t>as o menos para el concierto, por 3 cuando quedan 5 d</w:t>
@@ -2393,7 +2432,7 @@
       <w:r>
         <w:rPr>
           <w:rFonts w:ascii="CaslonUT LightItalic" w:hAnsi="CaslonUT LightItalic" w:cs="Cambria"/>
-          <w:sz w:val="24"/>
+          <w:b/>
           <w:szCs w:val="24"/>
         </w:rPr>
         <w:t>í</w:t>
@@ -2401,7 +2440,7 @@
       <w:r>
         <w:rPr>
           <w:rFonts w:ascii="CaslonUT LightItalic" w:hAnsi="CaslonUT LightItalic"/>
-          <w:sz w:val="24"/>
+          <w:b/>
           <w:szCs w:val="24"/>
         </w:rPr>
         <w:t>as o menos. Sin embargo la calidad disminuye a 0 despu</w:t>
@@ -2409,7 +2448,7 @@
       <w:r>
         <w:rPr>
           <w:rFonts w:ascii="CaslonUT LightItalic" w:hAnsi="CaslonUT LightItalic" w:cs="Cambria"/>
-          <w:sz w:val="24"/>
+          <w:b/>
           <w:szCs w:val="24"/>
         </w:rPr>
         <w:t>é</w:t>
@@ -2417,7 +2456,7 @@
       <w:r>
         <w:rPr>
           <w:rFonts w:ascii="CaslonUT LightItalic" w:hAnsi="CaslonUT LightItalic"/>
-          <w:sz w:val="24"/>
+          <w:b/>
           <w:szCs w:val="24"/>
         </w:rPr>
         <w:t>s del concierto.</w:t>
@@ -2427,14 +2466,14 @@
       <w:pPr>
         <w:rPr>
           <w:rFonts w:ascii="CaslonUT LightItalic" w:hAnsi="CaslonUT LightItalic"/>
-          <w:sz w:val="24"/>
-          <w:szCs w:val="24"/>
-        </w:rPr>
-      </w:pPr>
-      <w:r>
-        <w:rPr>
-          <w:rFonts w:ascii="CaslonUT LightItalic" w:hAnsi="CaslonUT LightItalic"/>
-          <w:sz w:val="24"/>
+          <w:b/>
+          <w:szCs w:val="24"/>
+        </w:rPr>
+      </w:pPr>
+      <w:r>
+        <w:rPr>
+          <w:rFonts w:ascii="CaslonUT LightItalic" w:hAnsi="CaslonUT LightItalic"/>
+          <w:b/>
           <w:szCs w:val="24"/>
         </w:rPr>
         <w:t xml:space="preserve">Hemos firmado un nuevo acuerdo para vender </w:t>
@@ -2443,7 +2482,7 @@
       <w:r>
         <w:rPr>
           <w:rFonts w:ascii="CaslonUT LightItalic" w:hAnsi="CaslonUT LightItalic"/>
-          <w:sz w:val="24"/>
+          <w:b/>
           <w:szCs w:val="24"/>
         </w:rPr>
         <w:t>items</w:t>
@@ -2452,7 +2491,7 @@
       <w:r>
         <w:rPr>
           <w:rFonts w:ascii="CaslonUT LightItalic" w:hAnsi="CaslonUT LightItalic"/>
-          <w:sz w:val="24"/>
+          <w:b/>
           <w:szCs w:val="24"/>
         </w:rPr>
         <w:t xml:space="preserve"> "</w:t>
@@ -2461,7 +2500,7 @@
       <w:r>
         <w:rPr>
           <w:rFonts w:ascii="CaslonUT LightItalic" w:hAnsi="CaslonUT LightItalic"/>
-          <w:sz w:val="24"/>
+          <w:b/>
           <w:szCs w:val="24"/>
         </w:rPr>
         <w:t>conjured</w:t>
@@ -2470,7 +2509,7 @@
       <w:r>
         <w:rPr>
           <w:rFonts w:ascii="CaslonUT LightItalic" w:hAnsi="CaslonUT LightItalic"/>
-          <w:sz w:val="24"/>
+          <w:b/>
           <w:szCs w:val="24"/>
         </w:rPr>
         <w:t>", sin embargo necesitamos un cambio en el sistema:</w:t>
@@ -2485,14 +2524,14 @@
         </w:numPr>
         <w:rPr>
           <w:rFonts w:ascii="CaslonUT LightItalic" w:hAnsi="CaslonUT LightItalic"/>
-          <w:sz w:val="24"/>
-          <w:szCs w:val="24"/>
-        </w:rPr>
-      </w:pPr>
-      <w:r>
-        <w:rPr>
-          <w:rFonts w:ascii="CaslonUT LightItalic" w:hAnsi="CaslonUT LightItalic"/>
-          <w:sz w:val="24"/>
+          <w:b/>
+          <w:szCs w:val="24"/>
+        </w:rPr>
+      </w:pPr>
+      <w:r>
+        <w:rPr>
+          <w:rFonts w:ascii="CaslonUT LightItalic" w:hAnsi="CaslonUT LightItalic"/>
+          <w:b/>
           <w:szCs w:val="24"/>
         </w:rPr>
         <w:t xml:space="preserve">Los </w:t>
@@ -2501,7 +2540,7 @@
       <w:r>
         <w:rPr>
           <w:rFonts w:ascii="CaslonUT LightItalic" w:hAnsi="CaslonUT LightItalic"/>
-          <w:sz w:val="24"/>
+          <w:b/>
           <w:szCs w:val="24"/>
         </w:rPr>
         <w:t>items</w:t>
@@ -2510,7 +2549,7 @@
       <w:r>
         <w:rPr>
           <w:rFonts w:ascii="CaslonUT LightItalic" w:hAnsi="CaslonUT LightItalic"/>
-          <w:sz w:val="24"/>
+          <w:b/>
           <w:szCs w:val="24"/>
         </w:rPr>
         <w:t xml:space="preserve"> "</w:t>
@@ -2519,7 +2558,7 @@
       <w:r>
         <w:rPr>
           <w:rFonts w:ascii="CaslonUT LightItalic" w:hAnsi="CaslonUT LightItalic"/>
-          <w:sz w:val="24"/>
+          <w:b/>
           <w:szCs w:val="24"/>
         </w:rPr>
         <w:t>conjured</w:t>
@@ -2528,7 +2567,7 @@
       <w:r>
         <w:rPr>
           <w:rFonts w:ascii="CaslonUT LightItalic" w:hAnsi="CaslonUT LightItalic"/>
-          <w:sz w:val="24"/>
+          <w:b/>
           <w:szCs w:val="24"/>
         </w:rPr>
         <w:t>" disminuyen de calidad el doble de r</w:t>
@@ -2536,7 +2575,7 @@
       <w:r>
         <w:rPr>
           <w:rFonts w:ascii="CaslonUT LightItalic" w:hAnsi="CaslonUT LightItalic" w:cs="Cambria"/>
-          <w:sz w:val="24"/>
+          <w:b/>
           <w:szCs w:val="24"/>
         </w:rPr>
         <w:t>á</w:t>
@@ -2544,7 +2583,7 @@
       <w:r>
         <w:rPr>
           <w:rFonts w:ascii="CaslonUT LightItalic" w:hAnsi="CaslonUT LightItalic"/>
-          <w:sz w:val="24"/>
+          <w:b/>
           <w:szCs w:val="24"/>
         </w:rPr>
         <w:t>pido que el resto.</w:t>
@@ -2554,15 +2593,16 @@
       <w:pPr>
         <w:rPr>
           <w:rFonts w:ascii="CaslonUT LightItalic" w:hAnsi="CaslonUT LightItalic"/>
-          <w:sz w:val="26"/>
-          <w:szCs w:val="26"/>
-          <w:lang w:val="en-GB" w:eastAsia="es-ES"/>
-        </w:rPr>
-      </w:pPr>
-      <w:r>
-        <w:rPr>
-          <w:rFonts w:ascii="CaslonUT LightItalic" w:hAnsi="CaslonUT LightItalic"/>
-          <w:sz w:val="24"/>
+          <w:b/>
+          <w:sz w:val="24"/>
+          <w:szCs w:val="26"/>
+          <w:lang w:eastAsia="es-ES"/>
+        </w:rPr>
+      </w:pPr>
+      <w:r>
+        <w:rPr>
+          <w:rFonts w:ascii="CaslonUT LightItalic" w:hAnsi="CaslonUT LightItalic"/>
+          <w:b/>
           <w:szCs w:val="24"/>
         </w:rPr>
         <w:t>Por supuesto puedes hacer cualquier cambio al m</w:t>
@@ -2570,7 +2610,7 @@
       <w:r>
         <w:rPr>
           <w:rFonts w:ascii="CaslonUT LightItalic" w:hAnsi="CaslonUT LightItalic" w:cs="Cambria"/>
-          <w:sz w:val="24"/>
+          <w:b/>
           <w:szCs w:val="24"/>
         </w:rPr>
         <w:t>é</w:t>
@@ -2578,7 +2618,7 @@
       <w:r>
         <w:rPr>
           <w:rFonts w:ascii="CaslonUT LightItalic" w:hAnsi="CaslonUT LightItalic"/>
-          <w:sz w:val="24"/>
+          <w:b/>
           <w:szCs w:val="24"/>
         </w:rPr>
         <w:t xml:space="preserve">todo </w:t>
@@ -2587,7 +2627,7 @@
       <w:r>
         <w:rPr>
           <w:rFonts w:ascii="CaslonUT LightItalic" w:hAnsi="CaslonUT LightItalic"/>
-          <w:sz w:val="24"/>
+          <w:b/>
           <w:szCs w:val="24"/>
         </w:rPr>
         <w:t>updateQuality</w:t>
@@ -2596,7 +2636,7 @@
       <w:r>
         <w:rPr>
           <w:rFonts w:ascii="CaslonUT LightItalic" w:hAnsi="CaslonUT LightItalic"/>
-          <w:sz w:val="24"/>
+          <w:b/>
           <w:szCs w:val="24"/>
         </w:rPr>
         <w:t xml:space="preserve"> si lo consideras necesario mientras que todo siga funcionando claro esta</w:t>
@@ -2605,7 +2645,7 @@
       <w:r>
         <w:rPr>
           <w:rFonts w:ascii="CaslonUT LightItalic" w:hAnsi="CaslonUT LightItalic"/>
-          <w:sz w:val="24"/>
+          <w:b/>
           <w:szCs w:val="24"/>
         </w:rPr>
         <w:t>!.</w:t>
@@ -2614,7 +2654,7 @@
       <w:r>
         <w:rPr>
           <w:rFonts w:ascii="CaslonUT LightItalic" w:hAnsi="CaslonUT LightItalic"/>
-          <w:sz w:val="24"/>
+          <w:b/>
           <w:szCs w:val="24"/>
         </w:rPr>
         <w:t xml:space="preserve"> Sin embargo </w:t>
@@ -2622,7 +2662,7 @@
       <w:r>
         <w:rPr>
           <w:rFonts w:ascii="CaslonUT LightItalic" w:hAnsi="CaslonUT LightItalic"/>
-          <w:sz w:val="24"/>
+          <w:b/>
           <w:szCs w:val="24"/>
         </w:rPr>
         <w:t>n</w:t>
@@ -2630,7 +2670,7 @@
       <w:r>
         <w:rPr>
           <w:rFonts w:ascii="CaslonUT LightItalic" w:hAnsi="CaslonUT LightItalic"/>
-          <w:sz w:val="24"/>
+          <w:b/>
           <w:szCs w:val="24"/>
         </w:rPr>
         <w:t xml:space="preserve">o puedes tocar la clase </w:t>
@@ -2639,7 +2679,7 @@
       <w:r>
         <w:rPr>
           <w:rFonts w:ascii="CaslonUT LightItalic" w:hAnsi="CaslonUT LightItalic"/>
-          <w:sz w:val="24"/>
+          <w:b/>
           <w:szCs w:val="24"/>
         </w:rPr>
         <w:t>item</w:t>
@@ -2649,7 +2689,7 @@
       <w:r>
         <w:rPr>
           <w:rFonts w:ascii="CaslonUT LightItalic" w:hAnsi="CaslonUT LightItalic"/>
-          <w:sz w:val="24"/>
+          <w:b/>
           <w:szCs w:val="24"/>
         </w:rPr>
         <w:t>!.</w:t>
@@ -2658,7 +2698,7 @@
       <w:r>
         <w:rPr>
           <w:rFonts w:ascii="CaslonUT LightItalic" w:hAnsi="CaslonUT LightItalic"/>
-          <w:sz w:val="24"/>
+          <w:b/>
           <w:szCs w:val="24"/>
         </w:rPr>
         <w:t xml:space="preserve"> Pertenece a una especie de </w:t>
@@ -2667,7 +2707,7 @@
       <w:r>
         <w:rPr>
           <w:rFonts w:ascii="CaslonUT LightItalic" w:hAnsi="CaslonUT LightItalic"/>
-          <w:sz w:val="24"/>
+          <w:b/>
           <w:szCs w:val="24"/>
         </w:rPr>
         <w:t>goblin</w:t>
@@ -2676,7 +2716,7 @@
       <w:r>
         <w:rPr>
           <w:rFonts w:ascii="CaslonUT LightItalic" w:hAnsi="CaslonUT LightItalic"/>
-          <w:sz w:val="24"/>
+          <w:b/>
           <w:szCs w:val="24"/>
         </w:rPr>
         <w:t xml:space="preserve"> asesino que no cree en cosas como la propiedad colectiva del código.</w:t>
@@ -2684,7 +2724,8 @@
       <w:r>
         <w:rPr>
           <w:rFonts w:ascii="CaslonUT LightItalic" w:hAnsi="CaslonUT LightItalic"/>
-          <w:sz w:val="26"/>
+          <w:b/>
+          <w:sz w:val="24"/>
           <w:szCs w:val="26"/>
           <w:lang w:eastAsia="es-ES"/>
         </w:rPr>
@@ -2693,140 +2734,114 @@
       <w:r>
         <w:rPr>
           <w:rFonts w:ascii="CaslonUT LightItalic" w:hAnsi="CaslonUT LightItalic"/>
-          <w:sz w:val="24"/>
-          <w:szCs w:val="24"/>
-          <w:lang w:val="en-US"/>
+          <w:b/>
+          <w:szCs w:val="24"/>
         </w:rPr>
         <w:t>(</w:t>
       </w:r>
+      <w:r>
+        <w:rPr>
+          <w:rFonts w:ascii="CaslonUT LightItalic" w:hAnsi="CaslonUT LightItalic"/>
+          <w:b/>
+          <w:szCs w:val="24"/>
+        </w:rPr>
+        <w:t>Si quieres p</w:t>
+      </w:r>
+      <w:r>
+        <w:rPr>
+          <w:rFonts w:ascii="CaslonUT LightItalic" w:hAnsi="CaslonUT LightItalic"/>
+          <w:b/>
+          <w:szCs w:val="24"/>
+        </w:rPr>
+        <w:t xml:space="preserve">uedes hacer </w:t>
+      </w:r>
       <w:proofErr w:type="spellStart"/>
       <w:r>
         <w:rPr>
           <w:rFonts w:ascii="CaslonUT LightItalic" w:hAnsi="CaslonUT LightItalic"/>
-          <w:sz w:val="24"/>
-          <w:szCs w:val="24"/>
-          <w:lang w:val="en-US"/>
-        </w:rPr>
-        <w:t>Puedes</w:t>
+          <w:b/>
+          <w:szCs w:val="24"/>
+        </w:rPr>
+        <w:t>stat</w:t>
+      </w:r>
+      <w:r>
+        <w:rPr>
+          <w:rFonts w:ascii="CaslonUT LightItalic" w:hAnsi="CaslonUT LightItalic"/>
+          <w:b/>
+          <w:szCs w:val="24"/>
+        </w:rPr>
+        <w:t>ic</w:t>
       </w:r>
       <w:proofErr w:type="spellEnd"/>
       <w:r>
         <w:rPr>
           <w:rFonts w:ascii="CaslonUT LightItalic" w:hAnsi="CaslonUT LightItalic"/>
-          <w:sz w:val="24"/>
-          <w:szCs w:val="24"/>
-          <w:lang w:val="en-US"/>
-        </w:rPr>
-        <w:t xml:space="preserve"> </w:t>
+          <w:b/>
+          <w:szCs w:val="24"/>
+        </w:rPr>
+        <w:t xml:space="preserve"> el método </w:t>
       </w:r>
       <w:proofErr w:type="spellStart"/>
       <w:r>
         <w:rPr>
           <w:rFonts w:ascii="CaslonUT LightItalic" w:hAnsi="CaslonUT LightItalic"/>
-          <w:sz w:val="24"/>
-          <w:szCs w:val="24"/>
-          <w:lang w:val="en-US"/>
-        </w:rPr>
-        <w:t>hacer</w:t>
+          <w:b/>
+          <w:szCs w:val="24"/>
+        </w:rPr>
+        <w:t>UpdateQuality</w:t>
       </w:r>
       <w:proofErr w:type="spellEnd"/>
       <w:r>
         <w:rPr>
           <w:rFonts w:ascii="CaslonUT LightItalic" w:hAnsi="CaslonUT LightItalic"/>
-          <w:sz w:val="24"/>
-          <w:szCs w:val="24"/>
-          <w:lang w:val="en-US"/>
-        </w:rPr>
-        <w:t xml:space="preserve"> static el </w:t>
+          <w:b/>
+          <w:szCs w:val="24"/>
+        </w:rPr>
+        <w:t xml:space="preserve"> y la propiedad </w:t>
       </w:r>
       <w:proofErr w:type="spellStart"/>
       <w:r>
         <w:rPr>
           <w:rFonts w:ascii="CaslonUT LightItalic" w:hAnsi="CaslonUT LightItalic"/>
-          <w:sz w:val="24"/>
-          <w:szCs w:val="24"/>
-          <w:lang w:val="en-US"/>
-        </w:rPr>
-        <w:t>método</w:t>
+          <w:b/>
+          <w:szCs w:val="24"/>
+        </w:rPr>
+        <w:t>Items</w:t>
       </w:r>
       <w:proofErr w:type="spellEnd"/>
       <w:r>
         <w:rPr>
           <w:rFonts w:ascii="CaslonUT LightItalic" w:hAnsi="CaslonUT LightItalic"/>
-          <w:sz w:val="24"/>
-          <w:szCs w:val="24"/>
-          <w:lang w:val="en-US"/>
-        </w:rPr>
-        <w:t xml:space="preserve"> </w:t>
-      </w:r>
-      <w:proofErr w:type="spellStart"/>
-      <w:r>
-        <w:rPr>
-          <w:rFonts w:ascii="CaslonUT LightItalic" w:hAnsi="CaslonUT LightItalic"/>
-          <w:sz w:val="24"/>
-          <w:szCs w:val="24"/>
-          <w:lang w:val="en-US"/>
-        </w:rPr>
-        <w:t>UpdateQuality</w:t>
-      </w:r>
-      <w:proofErr w:type="spellEnd"/>
-      <w:r>
-        <w:rPr>
-          <w:rFonts w:ascii="CaslonUT LightItalic" w:hAnsi="CaslonUT LightItalic"/>
-          <w:sz w:val="24"/>
-          <w:szCs w:val="24"/>
-          <w:lang w:val="en-US"/>
-        </w:rPr>
-        <w:t xml:space="preserve"> y </w:t>
-      </w:r>
-      <w:proofErr w:type="spellStart"/>
-      <w:r>
-        <w:rPr>
-          <w:rFonts w:ascii="CaslonUT LightItalic" w:hAnsi="CaslonUT LightItalic"/>
-          <w:sz w:val="24"/>
-          <w:szCs w:val="24"/>
-          <w:lang w:val="en-US"/>
-        </w:rPr>
-        <w:t>las</w:t>
-      </w:r>
-      <w:proofErr w:type="spellEnd"/>
-      <w:r>
-        <w:rPr>
-          <w:rFonts w:ascii="CaslonUT LightItalic" w:hAnsi="CaslonUT LightItalic"/>
-          <w:sz w:val="24"/>
-          <w:szCs w:val="24"/>
-          <w:lang w:val="en-US"/>
-        </w:rPr>
-        <w:t xml:space="preserve"> </w:t>
-      </w:r>
-      <w:proofErr w:type="spellStart"/>
-      <w:r>
-        <w:rPr>
-          <w:rFonts w:ascii="CaslonUT LightItalic" w:hAnsi="CaslonUT LightItalic"/>
-          <w:sz w:val="24"/>
-          <w:szCs w:val="24"/>
-          <w:lang w:val="en-US"/>
-        </w:rPr>
-        <w:t>propiedad</w:t>
-      </w:r>
-      <w:proofErr w:type="spellEnd"/>
-      <w:r>
-        <w:rPr>
-          <w:rFonts w:ascii="CaslonUT LightItalic" w:hAnsi="CaslonUT LightItalic"/>
-          <w:sz w:val="24"/>
-          <w:szCs w:val="24"/>
-          <w:lang w:val="en-US"/>
-        </w:rPr>
-        <w:t xml:space="preserve"> Items static if you like, we’ll cover for you).</w:t>
+          <w:b/>
+          <w:szCs w:val="24"/>
+        </w:rPr>
+        <w:t xml:space="preserve">, </w:t>
+      </w:r>
+      <w:r>
+        <w:rPr>
+          <w:rFonts w:ascii="CaslonUT LightItalic" w:hAnsi="CaslonUT LightItalic"/>
+          <w:b/>
+          <w:szCs w:val="24"/>
+        </w:rPr>
+        <w:t>nosotros te cubriremos</w:t>
+      </w:r>
+      <w:bookmarkStart w:id="0" w:name="_GoBack"/>
+      <w:bookmarkEnd w:id="0"/>
+      <w:r>
+        <w:rPr>
+          <w:rFonts w:ascii="CaslonUT LightItalic" w:hAnsi="CaslonUT LightItalic"/>
+          <w:b/>
+          <w:szCs w:val="24"/>
+        </w:rPr>
+        <w:t>).</w:t>
       </w:r>
     </w:p>
     <w:p>
       <w:pPr>
         <w:rPr>
           <w:rFonts w:ascii="CaslonUT LightItalic" w:hAnsi="CaslonUT LightItalic"/>
-          <w:sz w:val="24"/>
-          <w:szCs w:val="24"/>
-          <w:lang w:val="en-GB"/>
+          <w:b/>
+          <w:szCs w:val="24"/>
         </w:rPr>
       </w:pPr>
     </w:p>
@@ -2834,9 +2849,8 @@
       <w:pPr>
         <w:rPr>
           <w:rFonts w:ascii="CaslonUT LightItalic" w:hAnsi="CaslonUT LightItalic"/>
-          <w:sz w:val="24"/>
-          <w:szCs w:val="24"/>
-          <w:lang w:val="en-US"/>
+          <w:b/>
+          <w:szCs w:val="24"/>
         </w:rPr>
       </w:pPr>
     </w:p>
@@ -2852,7 +2866,7 @@
 
 <file path=word/numbering.xml><?xml version="1.0" encoding="utf-8"?>
 <w:numbering xmlns:wpc="http://schemas.microsoft.com/office/word/2010/wordprocessingCanvas" xmlns:mc="http://schemas.openxmlformats.org/markup-compatibility/2006" xmlns:o="urn:schemas-microsoft-com:office:office" xmlns:r="http://schemas.openxmlformats.org/officeDocument/2006/relationships" xmlns:m="http://schemas.openxmlformats.org/officeDocument/2006/math" xmlns:v="urn:schemas-microsoft-com:vml" xmlns:wp14="http://schemas.microsoft.com/office/word/2010/wordprocessingDrawing" xmlns:wp="http://schemas.openxmlformats.org/drawingml/2006/wordprocessingDrawing" xmlns:w10="urn:schemas-microsoft-com:office:word" xmlns:w="http://schemas.openxmlformats.org/wordprocessingml/2006/main" xmlns:w14="http://schemas.microsoft.com/office/word/2010/wordml" xmlns:w15="http://schemas.microsoft.com/office/word/2012/wordml" xmlns:wpg="http://schemas.microsoft.com/office/word/2010/wordprocessingGroup" xmlns:wpi="http://schemas.microsoft.com/office/word/2010/wordprocessingInk" xmlns:wne="http://schemas.microsoft.com/office/word/2006/wordml" xmlns:wps="http://schemas.microsoft.com/office/word/2010/wordprocessingShape" mc:Ignorable="w14 w15 wp14">
-  <w:abstractNum w:abstractNumId="0">
+  <w:abstractNum w:abstractNumId="0" w15:restartNumberingAfterBreak="0">
     <w:nsid w:val="04DC2739"/>
     <w:multiLevelType w:val="multilevel"/>
     <w:tmpl w:val="EF2ACB2A"/>
@@ -3001,7 +3015,7 @@
       </w:rPr>
     </w:lvl>
   </w:abstractNum>
-  <w:abstractNum w:abstractNumId="1">
+  <w:abstractNum w:abstractNumId="1" w15:restartNumberingAfterBreak="0">
     <w:nsid w:val="09244849"/>
     <w:multiLevelType w:val="multilevel"/>
     <w:tmpl w:val="B5DC27A0"/>
@@ -3150,7 +3164,7 @@
       </w:rPr>
     </w:lvl>
   </w:abstractNum>
-  <w:abstractNum w:abstractNumId="2">
+  <w:abstractNum w:abstractNumId="2" w15:restartNumberingAfterBreak="0">
     <w:nsid w:val="25BA0D8B"/>
     <w:multiLevelType w:val="multilevel"/>
     <w:tmpl w:val="6044A2DE"/>
@@ -3299,7 +3313,7 @@
       </w:rPr>
     </w:lvl>
   </w:abstractNum>
-  <w:abstractNum w:abstractNumId="3">
+  <w:abstractNum w:abstractNumId="3" w15:restartNumberingAfterBreak="0">
     <w:nsid w:val="3FE613EE"/>
     <w:multiLevelType w:val="multilevel"/>
     <w:tmpl w:val="6044A2DE"/>
@@ -3448,7 +3462,7 @@
       </w:rPr>
     </w:lvl>
   </w:abstractNum>
-  <w:abstractNum w:abstractNumId="4">
+  <w:abstractNum w:abstractNumId="4" w15:restartNumberingAfterBreak="0">
     <w:nsid w:val="50127984"/>
     <w:multiLevelType w:val="multilevel"/>
     <w:tmpl w:val="6044A2DE"/>
@@ -3597,7 +3611,7 @@
       </w:rPr>
     </w:lvl>
   </w:abstractNum>
-  <w:abstractNum w:abstractNumId="5">
+  <w:abstractNum w:abstractNumId="5" w15:restartNumberingAfterBreak="0">
     <w:nsid w:val="55CB175E"/>
     <w:multiLevelType w:val="multilevel"/>
     <w:tmpl w:val="6044A2DE"/>
@@ -3746,7 +3760,7 @@
       </w:rPr>
     </w:lvl>
   </w:abstractNum>
-  <w:abstractNum w:abstractNumId="6">
+  <w:abstractNum w:abstractNumId="6" w15:restartNumberingAfterBreak="0">
     <w:nsid w:val="682A4E1C"/>
     <w:multiLevelType w:val="multilevel"/>
     <w:tmpl w:val="77660B60"/>
@@ -3895,7 +3909,7 @@
       </w:rPr>
     </w:lvl>
   </w:abstractNum>
-  <w:abstractNum w:abstractNumId="7">
+  <w:abstractNum w:abstractNumId="7" w15:restartNumberingAfterBreak="0">
     <w:nsid w:val="7A317D97"/>
     <w:multiLevelType w:val="multilevel"/>
     <w:tmpl w:val="6044A2DE"/>

</xml_diff>